<commit_message>
created dailyTasks repository and started to develop view
</commit_message>
<xml_diff>
--- a/Documentation.docx
+++ b/Documentation.docx
@@ -857,6 +857,52 @@
           <w:lang w:val="uk-UA"/>
         </w:rPr>
         <w:t>таблиць).</w:t>
+      </w:r>
+    </w:p>
+    <w:p>
+      <w:pPr>
+        <w:pStyle w:val="a3"/>
+        <w:numPr>
+          <w:ilvl w:val="0"/>
+          <w:numId w:val="1"/>
+        </w:numPr>
+        <w:rPr>
+          <w:rFonts w:ascii="Cascadia Code" w:hAnsi="Cascadia Code" w:cs="Times New Roman"/>
+          <w:sz w:val="28"/>
+          <w:szCs w:val="28"/>
+          <w:lang w:val="uk-UA"/>
+        </w:rPr>
+      </w:pPr>
+      <w:r>
+        <w:rPr>
+          <w:rFonts w:ascii="Cascadia Code" w:hAnsi="Cascadia Code" w:cs="Times New Roman"/>
+          <w:sz w:val="28"/>
+          <w:szCs w:val="28"/>
+          <w:lang w:val="uk-UA"/>
+        </w:rPr>
+        <w:t xml:space="preserve">По завершенню розробки основного функціоналу буде проведено </w:t>
+      </w:r>
+      <w:proofErr w:type="spellStart"/>
+      <w:r>
+        <w:rPr>
+          <w:rFonts w:ascii="Cascadia Code" w:hAnsi="Cascadia Code" w:cs="Times New Roman"/>
+          <w:b/>
+          <w:bCs/>
+          <w:sz w:val="28"/>
+          <w:szCs w:val="28"/>
+          <w:lang w:val="uk-UA"/>
+        </w:rPr>
+        <w:t>рефакторинг</w:t>
+      </w:r>
+      <w:proofErr w:type="spellEnd"/>
+      <w:r>
+        <w:rPr>
+          <w:rFonts w:ascii="Cascadia Code" w:hAnsi="Cascadia Code" w:cs="Times New Roman"/>
+          <w:sz w:val="28"/>
+          <w:szCs w:val="28"/>
+          <w:lang w:val="uk-UA"/>
+        </w:rPr>
+        <w:t xml:space="preserve"> коду всієї програми.</w:t>
       </w:r>
     </w:p>
     <w:p>

</xml_diff>

<commit_message>
fixed a bug with enums
</commit_message>
<xml_diff>
--- a/Documentation.docx
+++ b/Documentation.docx
@@ -408,19 +408,8 @@
           <w:szCs w:val="28"/>
           <w:lang w:val="en-US"/>
         </w:rPr>
-        <w:t>.</w:t>
-      </w:r>
-      <w:proofErr w:type="spellStart"/>
-      <w:r>
-        <w:rPr>
-          <w:rFonts w:ascii="Cascadia Code" w:hAnsi="Cascadia Code" w:cs="Times New Roman"/>
-          <w:sz w:val="28"/>
-          <w:szCs w:val="28"/>
-          <w:lang w:val="en-US"/>
-        </w:rPr>
-        <w:t>cshtml</w:t>
-      </w:r>
-      <w:proofErr w:type="spellEnd"/>
+        <w:t>.cshtml</w:t>
+      </w:r>
       <w:r>
         <w:rPr>
           <w:rFonts w:ascii="Cascadia Code" w:hAnsi="Cascadia Code" w:cs="Times New Roman"/>
@@ -649,27 +638,7 @@
           <w:szCs w:val="28"/>
           <w:lang w:val="uk-UA"/>
         </w:rPr>
-        <w:t xml:space="preserve"> </w:t>
-      </w:r>
-      <w:proofErr w:type="spellStart"/>
-      <w:r>
-        <w:rPr>
-          <w:rFonts w:ascii="Cascadia Code" w:hAnsi="Cascadia Code" w:cs="Times New Roman"/>
-          <w:sz w:val="28"/>
-          <w:szCs w:val="28"/>
-          <w:lang w:val="uk-UA"/>
-        </w:rPr>
-        <w:t>комітами</w:t>
-      </w:r>
-      <w:proofErr w:type="spellEnd"/>
-      <w:r>
-        <w:rPr>
-          <w:rFonts w:ascii="Cascadia Code" w:hAnsi="Cascadia Code" w:cs="Times New Roman"/>
-          <w:sz w:val="28"/>
-          <w:szCs w:val="28"/>
-          <w:lang w:val="uk-UA"/>
-        </w:rPr>
-        <w:t xml:space="preserve"> і відправлятись на віддалений репозиторій.</w:t>
+        <w:t xml:space="preserve"> комітами і відправлятись на віддалений репозиторій.</w:t>
       </w:r>
     </w:p>
     <w:p>
@@ -724,29 +693,16 @@
         </w:rPr>
         <w:t xml:space="preserve">і з використанням </w:t>
       </w:r>
-      <w:proofErr w:type="spellStart"/>
-      <w:r>
-        <w:rPr>
-          <w:rFonts w:ascii="Cascadia Code" w:hAnsi="Cascadia Code" w:cs="Times New Roman"/>
-          <w:b/>
-          <w:bCs/>
-          <w:sz w:val="28"/>
-          <w:szCs w:val="28"/>
-          <w:lang w:val="uk-UA"/>
-        </w:rPr>
-        <w:t>патернів</w:t>
-      </w:r>
-      <w:proofErr w:type="spellEnd"/>
-      <w:r>
-        <w:rPr>
-          <w:rFonts w:ascii="Cascadia Code" w:hAnsi="Cascadia Code" w:cs="Times New Roman"/>
-          <w:b/>
-          <w:bCs/>
-          <w:sz w:val="28"/>
-          <w:szCs w:val="28"/>
-          <w:lang w:val="uk-UA"/>
-        </w:rPr>
-        <w:t xml:space="preserve"> програмування</w:t>
+      <w:r>
+        <w:rPr>
+          <w:rFonts w:ascii="Cascadia Code" w:hAnsi="Cascadia Code" w:cs="Times New Roman"/>
+          <w:b/>
+          <w:bCs/>
+          <w:sz w:val="28"/>
+          <w:szCs w:val="28"/>
+          <w:lang w:val="uk-UA"/>
+        </w:rPr>
+        <w:t>патернів програмування</w:t>
       </w:r>
       <w:r>
         <w:rPr>
@@ -882,7 +838,6 @@
         </w:rPr>
         <w:t xml:space="preserve">По завершенню розробки основного функціоналу буде проведено </w:t>
       </w:r>
-      <w:proofErr w:type="spellStart"/>
       <w:r>
         <w:rPr>
           <w:rFonts w:ascii="Cascadia Code" w:hAnsi="Cascadia Code" w:cs="Times New Roman"/>
@@ -894,7 +849,6 @@
         </w:rPr>
         <w:t>рефакторинг</w:t>
       </w:r>
-      <w:proofErr w:type="spellEnd"/>
       <w:r>
         <w:rPr>
           <w:rFonts w:ascii="Cascadia Code" w:hAnsi="Cascadia Code" w:cs="Times New Roman"/>
@@ -1012,6 +966,30 @@
           <w:lang w:val="uk-UA"/>
         </w:rPr>
         <w:t>Вхід</w:t>
+      </w:r>
+    </w:p>
+    <w:p>
+      <w:pPr>
+        <w:pStyle w:val="a3"/>
+        <w:numPr>
+          <w:ilvl w:val="0"/>
+          <w:numId w:val="2"/>
+        </w:numPr>
+        <w:rPr>
+          <w:rFonts w:ascii="Cascadia Code" w:hAnsi="Cascadia Code" w:cs="Times New Roman"/>
+          <w:sz w:val="28"/>
+          <w:szCs w:val="28"/>
+          <w:lang w:val="uk-UA"/>
+        </w:rPr>
+      </w:pPr>
+      <w:r>
+        <w:rPr>
+          <w:rFonts w:ascii="Cascadia Code" w:hAnsi="Cascadia Code" w:cs="Times New Roman"/>
+          <w:sz w:val="28"/>
+          <w:szCs w:val="28"/>
+          <w:lang w:val="uk-UA"/>
+        </w:rPr>
+        <w:t>Адмін-панель</w:t>
       </w:r>
     </w:p>
     <w:p>

</xml_diff>

<commit_message>
finished main developing on dailyTasksBranch
</commit_message>
<xml_diff>
--- a/Documentation.docx
+++ b/Documentation.docx
@@ -75,6 +75,7 @@
     </w:p>
     <w:p>
       <w:pPr>
+        <w:jc w:val="both"/>
         <w:rPr>
           <w:rFonts w:ascii="Cascadia Code" w:hAnsi="Cascadia Code" w:cs="Times New Roman"/>
           <w:sz w:val="28"/>
@@ -149,6 +150,7 @@
     </w:p>
     <w:p>
       <w:pPr>
+        <w:jc w:val="both"/>
         <w:rPr>
           <w:rFonts w:ascii="Cascadia Code" w:hAnsi="Cascadia Code" w:cs="Times New Roman"/>
           <w:sz w:val="28"/>
@@ -256,6 +258,7 @@
     </w:p>
     <w:p>
       <w:pPr>
+        <w:jc w:val="both"/>
         <w:rPr>
           <w:rFonts w:ascii="Cascadia Code" w:hAnsi="Cascadia Code" w:cs="Times New Roman"/>
           <w:sz w:val="28"/>
@@ -301,6 +304,7 @@
           <w:ilvl w:val="0"/>
           <w:numId w:val="1"/>
         </w:numPr>
+        <w:jc w:val="both"/>
         <w:rPr>
           <w:rFonts w:ascii="Cascadia Code" w:hAnsi="Cascadia Code" w:cs="Times New Roman"/>
           <w:sz w:val="28"/>
@@ -365,6 +369,7 @@
           <w:ilvl w:val="0"/>
           <w:numId w:val="1"/>
         </w:numPr>
+        <w:jc w:val="both"/>
         <w:rPr>
           <w:rFonts w:ascii="Cascadia Code" w:hAnsi="Cascadia Code" w:cs="Times New Roman"/>
           <w:sz w:val="28"/>
@@ -436,6 +441,7 @@
           <w:ilvl w:val="0"/>
           <w:numId w:val="1"/>
         </w:numPr>
+        <w:jc w:val="both"/>
         <w:rPr>
           <w:rFonts w:ascii="Cascadia Code" w:hAnsi="Cascadia Code" w:cs="Times New Roman"/>
           <w:sz w:val="28"/>
@@ -502,6 +508,7 @@
           <w:ilvl w:val="0"/>
           <w:numId w:val="1"/>
         </w:numPr>
+        <w:jc w:val="both"/>
         <w:rPr>
           <w:rFonts w:ascii="Cascadia Code" w:hAnsi="Cascadia Code" w:cs="Times New Roman"/>
           <w:sz w:val="28"/>
@@ -586,6 +593,7 @@
           <w:ilvl w:val="0"/>
           <w:numId w:val="1"/>
         </w:numPr>
+        <w:jc w:val="both"/>
         <w:rPr>
           <w:rFonts w:ascii="Cascadia Code" w:hAnsi="Cascadia Code" w:cs="Times New Roman"/>
           <w:sz w:val="28"/>
@@ -648,6 +656,7 @@
           <w:ilvl w:val="0"/>
           <w:numId w:val="1"/>
         </w:numPr>
+        <w:jc w:val="both"/>
         <w:rPr>
           <w:rFonts w:ascii="Cascadia Code" w:hAnsi="Cascadia Code" w:cs="Times New Roman"/>
           <w:sz w:val="28"/>
@@ -721,21 +730,21 @@
           <w:ilvl w:val="0"/>
           <w:numId w:val="1"/>
         </w:numPr>
-        <w:rPr>
-          <w:rFonts w:ascii="Cascadia Code" w:hAnsi="Cascadia Code" w:cs="Times New Roman"/>
-          <w:sz w:val="28"/>
-          <w:szCs w:val="28"/>
-          <w:lang w:val="uk-UA"/>
-        </w:rPr>
-      </w:pPr>
-      <w:r>
-        <w:rPr>
-          <w:rFonts w:ascii="Cascadia Code" w:hAnsi="Cascadia Code" w:cs="Times New Roman"/>
-          <w:sz w:val="28"/>
-          <w:szCs w:val="28"/>
-          <w:lang w:val="uk-UA"/>
-        </w:rPr>
-        <w:lastRenderedPageBreak/>
+        <w:jc w:val="both"/>
+        <w:rPr>
+          <w:rFonts w:ascii="Cascadia Code" w:hAnsi="Cascadia Code" w:cs="Times New Roman"/>
+          <w:sz w:val="28"/>
+          <w:szCs w:val="28"/>
+          <w:lang w:val="uk-UA"/>
+        </w:rPr>
+      </w:pPr>
+      <w:r>
+        <w:rPr>
+          <w:rFonts w:ascii="Cascadia Code" w:hAnsi="Cascadia Code" w:cs="Times New Roman"/>
+          <w:sz w:val="28"/>
+          <w:szCs w:val="28"/>
+          <w:lang w:val="uk-UA"/>
+        </w:rPr>
         <w:t xml:space="preserve">Розробка бази даних буде відбуватись по принципу </w:t>
       </w:r>
       <w:r>
@@ -776,7 +785,17 @@
           <w:szCs w:val="28"/>
           <w:lang w:val="uk-UA"/>
         </w:rPr>
-        <w:t xml:space="preserve"> і постійним створенням бекапів (Це в моїх же інтересах, мені дуже б не хотілось втратити </w:t>
+        <w:t xml:space="preserve"> і постійним створенням бекапів (Це в моїх же інтересах, мені дуже б не </w:t>
+      </w:r>
+      <w:r>
+        <w:rPr>
+          <w:rFonts w:ascii="Cascadia Code" w:hAnsi="Cascadia Code" w:cs="Times New Roman"/>
+          <w:sz w:val="28"/>
+          <w:szCs w:val="28"/>
+          <w:lang w:val="uk-UA"/>
+        </w:rPr>
+        <w:lastRenderedPageBreak/>
+        <w:t xml:space="preserve">хотілось втратити </w:t>
       </w:r>
       <w:r>
         <w:rPr>
@@ -822,6 +841,7 @@
           <w:ilvl w:val="0"/>
           <w:numId w:val="1"/>
         </w:numPr>
+        <w:jc w:val="both"/>
         <w:rPr>
           <w:rFonts w:ascii="Cascadia Code" w:hAnsi="Cascadia Code" w:cs="Times New Roman"/>
           <w:sz w:val="28"/>
@@ -894,6 +914,7 @@
     </w:p>
     <w:p>
       <w:pPr>
+        <w:jc w:val="both"/>
         <w:rPr>
           <w:rFonts w:ascii="Cascadia Code" w:hAnsi="Cascadia Code" w:cs="Times New Roman"/>
           <w:sz w:val="28"/>
@@ -927,6 +948,7 @@
           <w:ilvl w:val="0"/>
           <w:numId w:val="2"/>
         </w:numPr>
+        <w:jc w:val="both"/>
         <w:rPr>
           <w:rFonts w:ascii="Cascadia Code" w:hAnsi="Cascadia Code" w:cs="Times New Roman"/>
           <w:sz w:val="28"/>
@@ -951,6 +973,7 @@
           <w:ilvl w:val="0"/>
           <w:numId w:val="2"/>
         </w:numPr>
+        <w:jc w:val="both"/>
         <w:rPr>
           <w:rFonts w:ascii="Cascadia Code" w:hAnsi="Cascadia Code" w:cs="Times New Roman"/>
           <w:sz w:val="28"/>
@@ -975,21 +998,22 @@
           <w:ilvl w:val="0"/>
           <w:numId w:val="2"/>
         </w:numPr>
-        <w:rPr>
-          <w:rFonts w:ascii="Cascadia Code" w:hAnsi="Cascadia Code" w:cs="Times New Roman"/>
-          <w:sz w:val="28"/>
-          <w:szCs w:val="28"/>
-          <w:lang w:val="uk-UA"/>
-        </w:rPr>
-      </w:pPr>
-      <w:r>
-        <w:rPr>
-          <w:rFonts w:ascii="Cascadia Code" w:hAnsi="Cascadia Code" w:cs="Times New Roman"/>
-          <w:sz w:val="28"/>
-          <w:szCs w:val="28"/>
-          <w:lang w:val="uk-UA"/>
-        </w:rPr>
-        <w:t>Адмін-панель</w:t>
+        <w:jc w:val="both"/>
+        <w:rPr>
+          <w:rFonts w:ascii="Cascadia Code" w:hAnsi="Cascadia Code" w:cs="Times New Roman"/>
+          <w:sz w:val="28"/>
+          <w:szCs w:val="28"/>
+          <w:lang w:val="uk-UA"/>
+        </w:rPr>
+      </w:pPr>
+      <w:r>
+        <w:rPr>
+          <w:rFonts w:ascii="Cascadia Code" w:hAnsi="Cascadia Code" w:cs="Times New Roman"/>
+          <w:sz w:val="28"/>
+          <w:szCs w:val="28"/>
+          <w:lang w:val="uk-UA"/>
+        </w:rPr>
+        <w:t>Головна сторінка</w:t>
       </w:r>
     </w:p>
     <w:p>
@@ -999,21 +1023,31 @@
           <w:ilvl w:val="0"/>
           <w:numId w:val="2"/>
         </w:numPr>
-        <w:rPr>
-          <w:rFonts w:ascii="Cascadia Code" w:hAnsi="Cascadia Code" w:cs="Times New Roman"/>
-          <w:sz w:val="28"/>
-          <w:szCs w:val="28"/>
-          <w:lang w:val="uk-UA"/>
-        </w:rPr>
-      </w:pPr>
-      <w:r>
-        <w:rPr>
-          <w:rFonts w:ascii="Cascadia Code" w:hAnsi="Cascadia Code" w:cs="Times New Roman"/>
-          <w:sz w:val="28"/>
-          <w:szCs w:val="28"/>
-          <w:lang w:val="uk-UA"/>
-        </w:rPr>
-        <w:t>Головна сторінка</w:t>
+        <w:jc w:val="both"/>
+        <w:rPr>
+          <w:rFonts w:ascii="Cascadia Code" w:hAnsi="Cascadia Code" w:cs="Times New Roman"/>
+          <w:sz w:val="28"/>
+          <w:szCs w:val="28"/>
+          <w:lang w:val="uk-UA"/>
+        </w:rPr>
+      </w:pPr>
+      <w:r>
+        <w:rPr>
+          <w:rFonts w:ascii="Cascadia Code" w:hAnsi="Cascadia Code" w:cs="Times New Roman"/>
+          <w:sz w:val="28"/>
+          <w:szCs w:val="28"/>
+          <w:lang w:val="uk-UA"/>
+        </w:rPr>
+        <w:t xml:space="preserve">Список задач на </w:t>
+      </w:r>
+      <w:r>
+        <w:rPr>
+          <w:rFonts w:ascii="Cascadia Code" w:hAnsi="Cascadia Code" w:cs="Times New Roman"/>
+          <w:sz w:val="28"/>
+          <w:szCs w:val="28"/>
+          <w:lang w:val="uk-UA"/>
+        </w:rPr>
+        <w:t>день</w:t>
       </w:r>
     </w:p>
     <w:p>
@@ -1023,21 +1057,22 @@
           <w:ilvl w:val="0"/>
           <w:numId w:val="2"/>
         </w:numPr>
-        <w:rPr>
-          <w:rFonts w:ascii="Cascadia Code" w:hAnsi="Cascadia Code" w:cs="Times New Roman"/>
-          <w:sz w:val="28"/>
-          <w:szCs w:val="28"/>
-          <w:lang w:val="uk-UA"/>
-        </w:rPr>
-      </w:pPr>
-      <w:r>
-        <w:rPr>
-          <w:rFonts w:ascii="Cascadia Code" w:hAnsi="Cascadia Code" w:cs="Times New Roman"/>
-          <w:sz w:val="28"/>
-          <w:szCs w:val="28"/>
-          <w:lang w:val="uk-UA"/>
-        </w:rPr>
-        <w:t>Список задач на сьогодні</w:t>
+        <w:jc w:val="both"/>
+        <w:rPr>
+          <w:rFonts w:ascii="Cascadia Code" w:hAnsi="Cascadia Code" w:cs="Times New Roman"/>
+          <w:sz w:val="28"/>
+          <w:szCs w:val="28"/>
+          <w:lang w:val="uk-UA"/>
+        </w:rPr>
+      </w:pPr>
+      <w:r>
+        <w:rPr>
+          <w:rFonts w:ascii="Cascadia Code" w:hAnsi="Cascadia Code" w:cs="Times New Roman"/>
+          <w:sz w:val="28"/>
+          <w:szCs w:val="28"/>
+          <w:lang w:val="uk-UA"/>
+        </w:rPr>
+        <w:t>Загальний список задач</w:t>
       </w:r>
     </w:p>
     <w:p>
@@ -1047,21 +1082,22 @@
           <w:ilvl w:val="0"/>
           <w:numId w:val="2"/>
         </w:numPr>
-        <w:rPr>
-          <w:rFonts w:ascii="Cascadia Code" w:hAnsi="Cascadia Code" w:cs="Times New Roman"/>
-          <w:sz w:val="28"/>
-          <w:szCs w:val="28"/>
-          <w:lang w:val="uk-UA"/>
-        </w:rPr>
-      </w:pPr>
-      <w:r>
-        <w:rPr>
-          <w:rFonts w:ascii="Cascadia Code" w:hAnsi="Cascadia Code" w:cs="Times New Roman"/>
-          <w:sz w:val="28"/>
-          <w:szCs w:val="28"/>
-          <w:lang w:val="uk-UA"/>
-        </w:rPr>
-        <w:t>Загальний список задач</w:t>
+        <w:jc w:val="both"/>
+        <w:rPr>
+          <w:rFonts w:ascii="Cascadia Code" w:hAnsi="Cascadia Code" w:cs="Times New Roman"/>
+          <w:sz w:val="28"/>
+          <w:szCs w:val="28"/>
+          <w:lang w:val="uk-UA"/>
+        </w:rPr>
+      </w:pPr>
+      <w:r>
+        <w:rPr>
+          <w:rFonts w:ascii="Cascadia Code" w:hAnsi="Cascadia Code" w:cs="Times New Roman"/>
+          <w:sz w:val="28"/>
+          <w:szCs w:val="28"/>
+          <w:lang w:val="uk-UA"/>
+        </w:rPr>
+        <w:t>Історія виконаних задач з загального списку</w:t>
       </w:r>
     </w:p>
     <w:p>
@@ -1071,21 +1107,295 @@
           <w:ilvl w:val="0"/>
           <w:numId w:val="2"/>
         </w:numPr>
-        <w:rPr>
-          <w:rFonts w:ascii="Cascadia Code" w:hAnsi="Cascadia Code" w:cs="Times New Roman"/>
-          <w:sz w:val="28"/>
-          <w:szCs w:val="28"/>
-          <w:lang w:val="uk-UA"/>
-        </w:rPr>
-      </w:pPr>
-      <w:r>
-        <w:rPr>
-          <w:rFonts w:ascii="Cascadia Code" w:hAnsi="Cascadia Code" w:cs="Times New Roman"/>
-          <w:sz w:val="28"/>
-          <w:szCs w:val="28"/>
-          <w:lang w:val="uk-UA"/>
-        </w:rPr>
-        <w:t>Календар з задачами із загального списку</w:t>
+        <w:jc w:val="both"/>
+        <w:rPr>
+          <w:rFonts w:ascii="Cascadia Code" w:hAnsi="Cascadia Code" w:cs="Times New Roman"/>
+          <w:sz w:val="28"/>
+          <w:szCs w:val="28"/>
+          <w:lang w:val="uk-UA"/>
+        </w:rPr>
+      </w:pPr>
+      <w:r>
+        <w:rPr>
+          <w:rFonts w:ascii="Cascadia Code" w:hAnsi="Cascadia Code" w:cs="Times New Roman"/>
+          <w:sz w:val="28"/>
+          <w:szCs w:val="28"/>
+          <w:lang w:val="uk-UA"/>
+        </w:rPr>
+        <w:t xml:space="preserve">Історія </w:t>
+      </w:r>
+      <w:r>
+        <w:rPr>
+          <w:rFonts w:ascii="Cascadia Code" w:hAnsi="Cascadia Code" w:cs="Times New Roman"/>
+          <w:sz w:val="28"/>
+          <w:szCs w:val="28"/>
+          <w:lang w:val="uk-UA"/>
+        </w:rPr>
+        <w:t xml:space="preserve">виконання </w:t>
+      </w:r>
+      <w:r>
+        <w:rPr>
+          <w:rFonts w:ascii="Cascadia Code" w:hAnsi="Cascadia Code" w:cs="Times New Roman"/>
+          <w:sz w:val="28"/>
+          <w:szCs w:val="28"/>
+          <w:lang w:val="uk-UA"/>
+        </w:rPr>
+        <w:t>щоденних задач</w:t>
+      </w:r>
+    </w:p>
+    <w:p>
+      <w:pPr>
+        <w:pStyle w:val="a3"/>
+        <w:jc w:val="both"/>
+        <w:rPr>
+          <w:rFonts w:ascii="Cascadia Code" w:hAnsi="Cascadia Code" w:cs="Times New Roman"/>
+          <w:sz w:val="28"/>
+          <w:szCs w:val="28"/>
+          <w:lang w:val="uk-UA"/>
+        </w:rPr>
+      </w:pPr>
+    </w:p>
+    <w:p>
+      <w:pPr>
+        <w:ind w:firstLine="720"/>
+        <w:jc w:val="both"/>
+        <w:rPr>
+          <w:rFonts w:ascii="Cascadia Code" w:hAnsi="Cascadia Code" w:cs="Times New Roman"/>
+          <w:sz w:val="28"/>
+          <w:szCs w:val="28"/>
+          <w:lang w:val="uk-UA"/>
+        </w:rPr>
+      </w:pPr>
+      <w:r>
+        <w:rPr>
+          <w:rFonts w:ascii="Cascadia Code" w:hAnsi="Cascadia Code" w:cs="Times New Roman"/>
+          <w:sz w:val="28"/>
+          <w:szCs w:val="28"/>
+          <w:lang w:val="uk-UA"/>
+        </w:rPr>
+        <w:t xml:space="preserve">На </w:t>
+      </w:r>
+      <w:r>
+        <w:rPr>
+          <w:rFonts w:ascii="Cascadia Code" w:hAnsi="Cascadia Code" w:cs="Times New Roman"/>
+          <w:sz w:val="28"/>
+          <w:szCs w:val="28"/>
+          <w:lang w:val="uk-UA"/>
+        </w:rPr>
+        <w:t xml:space="preserve">сторінці </w:t>
+      </w:r>
+      <w:r>
+        <w:rPr>
+          <w:rFonts w:ascii="Cascadia Code" w:hAnsi="Cascadia Code" w:cs="Times New Roman"/>
+          <w:b/>
+          <w:bCs/>
+          <w:sz w:val="28"/>
+          <w:szCs w:val="28"/>
+          <w:lang w:val="uk-UA"/>
+        </w:rPr>
+        <w:t>реєстрації</w:t>
+      </w:r>
+      <w:r>
+        <w:rPr>
+          <w:rFonts w:ascii="Cascadia Code" w:hAnsi="Cascadia Code" w:cs="Times New Roman"/>
+          <w:sz w:val="28"/>
+          <w:szCs w:val="28"/>
+          <w:lang w:val="uk-UA"/>
+        </w:rPr>
+        <w:t xml:space="preserve"> будуть поля для вводу логіну і парол</w:t>
+      </w:r>
+      <w:r>
+        <w:rPr>
+          <w:rFonts w:ascii="Cascadia Code" w:hAnsi="Cascadia Code" w:cs="Times New Roman"/>
+          <w:sz w:val="28"/>
+          <w:szCs w:val="28"/>
+          <w:lang w:val="uk-UA"/>
+        </w:rPr>
+        <w:t xml:space="preserve">я </w:t>
+      </w:r>
+      <w:r>
+        <w:rPr>
+          <w:rFonts w:ascii="Cascadia Code" w:hAnsi="Cascadia Code" w:cs="Times New Roman"/>
+          <w:sz w:val="28"/>
+          <w:szCs w:val="28"/>
+          <w:lang w:val="uk-UA"/>
+        </w:rPr>
+        <w:t>до акаунту</w:t>
+      </w:r>
+      <w:r>
+        <w:rPr>
+          <w:rFonts w:ascii="Cascadia Code" w:hAnsi="Cascadia Code" w:cs="Times New Roman"/>
+          <w:sz w:val="28"/>
+          <w:szCs w:val="28"/>
+          <w:lang w:val="uk-UA"/>
+        </w:rPr>
+        <w:t>,</w:t>
+      </w:r>
+      <w:r>
+        <w:rPr>
+          <w:rFonts w:ascii="Cascadia Code" w:hAnsi="Cascadia Code" w:cs="Times New Roman"/>
+          <w:sz w:val="28"/>
+          <w:szCs w:val="28"/>
+          <w:lang w:val="uk-UA"/>
+        </w:rPr>
+        <w:t xml:space="preserve"> кнопка реєстрації</w:t>
+      </w:r>
+      <w:r>
+        <w:rPr>
+          <w:rFonts w:ascii="Cascadia Code" w:hAnsi="Cascadia Code" w:cs="Times New Roman"/>
+          <w:sz w:val="28"/>
+          <w:szCs w:val="28"/>
+          <w:lang w:val="uk-UA"/>
+        </w:rPr>
+        <w:t xml:space="preserve"> а також Посилання на сторінку входу.</w:t>
+      </w:r>
+    </w:p>
+    <w:p>
+      <w:pPr>
+        <w:jc w:val="both"/>
+        <w:rPr>
+          <w:rFonts w:ascii="Cascadia Code" w:hAnsi="Cascadia Code" w:cs="Times New Roman"/>
+          <w:sz w:val="28"/>
+          <w:szCs w:val="28"/>
+          <w:lang w:val="uk-UA"/>
+        </w:rPr>
+      </w:pPr>
+      <w:r>
+        <w:rPr>
+          <w:rFonts w:ascii="Cascadia Code" w:hAnsi="Cascadia Code" w:cs="Times New Roman"/>
+          <w:sz w:val="28"/>
+          <w:szCs w:val="28"/>
+          <w:lang w:val="uk-UA"/>
+        </w:rPr>
+        <w:tab/>
+        <w:t xml:space="preserve">На сторінці </w:t>
+      </w:r>
+      <w:r>
+        <w:rPr>
+          <w:rFonts w:ascii="Cascadia Code" w:hAnsi="Cascadia Code" w:cs="Times New Roman"/>
+          <w:b/>
+          <w:bCs/>
+          <w:sz w:val="28"/>
+          <w:szCs w:val="28"/>
+          <w:lang w:val="uk-UA"/>
+        </w:rPr>
+        <w:t>входу</w:t>
+      </w:r>
+      <w:r>
+        <w:rPr>
+          <w:rFonts w:ascii="Cascadia Code" w:hAnsi="Cascadia Code" w:cs="Times New Roman"/>
+          <w:b/>
+          <w:bCs/>
+          <w:sz w:val="28"/>
+          <w:szCs w:val="28"/>
+          <w:lang w:val="uk-UA"/>
+        </w:rPr>
+        <w:t xml:space="preserve"> </w:t>
+      </w:r>
+      <w:r>
+        <w:rPr>
+          <w:rFonts w:ascii="Cascadia Code" w:hAnsi="Cascadia Code" w:cs="Times New Roman"/>
+          <w:sz w:val="28"/>
+          <w:szCs w:val="28"/>
+          <w:lang w:val="uk-UA"/>
+        </w:rPr>
+        <w:t>все також будуть поля логіну і пароля до акаунту, кнопка входу а також посилання</w:t>
+      </w:r>
+      <w:r>
+        <w:rPr>
+          <w:rFonts w:ascii="Cascadia Code" w:hAnsi="Cascadia Code" w:cs="Times New Roman"/>
+          <w:sz w:val="28"/>
+          <w:szCs w:val="28"/>
+          <w:lang w:val="uk-UA"/>
+        </w:rPr>
+        <w:t xml:space="preserve"> н</w:t>
+      </w:r>
+      <w:r>
+        <w:rPr>
+          <w:rFonts w:ascii="Cascadia Code" w:hAnsi="Cascadia Code" w:cs="Times New Roman"/>
+          <w:sz w:val="28"/>
+          <w:szCs w:val="28"/>
+          <w:lang w:val="uk-UA"/>
+        </w:rPr>
+        <w:t>а сторінку реєстраці</w:t>
+      </w:r>
+      <w:r>
+        <w:rPr>
+          <w:rFonts w:ascii="Cascadia Code" w:hAnsi="Cascadia Code" w:cs="Times New Roman"/>
+          <w:sz w:val="28"/>
+          <w:szCs w:val="28"/>
+          <w:lang w:val="uk-UA"/>
+        </w:rPr>
+        <w:t>ї</w:t>
+      </w:r>
+      <w:r>
+        <w:rPr>
+          <w:rFonts w:ascii="Cascadia Code" w:hAnsi="Cascadia Code" w:cs="Times New Roman"/>
+          <w:sz w:val="28"/>
+          <w:szCs w:val="28"/>
+          <w:lang w:val="uk-UA"/>
+        </w:rPr>
+        <w:t>.</w:t>
+      </w:r>
+    </w:p>
+    <w:p>
+      <w:pPr>
+        <w:jc w:val="both"/>
+        <w:rPr>
+          <w:rFonts w:ascii="Cascadia Code" w:hAnsi="Cascadia Code" w:cs="Times New Roman"/>
+          <w:sz w:val="28"/>
+          <w:szCs w:val="28"/>
+          <w:lang w:val="uk-UA"/>
+        </w:rPr>
+      </w:pPr>
+      <w:r>
+        <w:rPr>
+          <w:rFonts w:ascii="Cascadia Code" w:hAnsi="Cascadia Code" w:cs="Times New Roman"/>
+          <w:sz w:val="28"/>
+          <w:szCs w:val="28"/>
+          <w:lang w:val="uk-UA"/>
+        </w:rPr>
+        <w:tab/>
+      </w:r>
+      <w:r>
+        <w:rPr>
+          <w:rFonts w:ascii="Cascadia Code" w:hAnsi="Cascadia Code" w:cs="Times New Roman"/>
+          <w:sz w:val="28"/>
+          <w:szCs w:val="28"/>
+          <w:lang w:val="uk-UA"/>
+        </w:rPr>
+        <w:t xml:space="preserve">На </w:t>
+      </w:r>
+      <w:r>
+        <w:rPr>
+          <w:rFonts w:ascii="Cascadia Code" w:hAnsi="Cascadia Code" w:cs="Times New Roman"/>
+          <w:b/>
+          <w:bCs/>
+          <w:sz w:val="28"/>
+          <w:szCs w:val="28"/>
+          <w:lang w:val="uk-UA"/>
+        </w:rPr>
+        <w:t>головній сторінц</w:t>
+      </w:r>
+      <w:r>
+        <w:rPr>
+          <w:rFonts w:ascii="Cascadia Code" w:hAnsi="Cascadia Code" w:cs="Times New Roman"/>
+          <w:b/>
+          <w:bCs/>
+          <w:sz w:val="28"/>
+          <w:szCs w:val="28"/>
+          <w:lang w:val="uk-UA"/>
+        </w:rPr>
+        <w:t xml:space="preserve">і </w:t>
+      </w:r>
+      <w:r>
+        <w:rPr>
+          <w:rFonts w:ascii="Cascadia Code" w:hAnsi="Cascadia Code" w:cs="Times New Roman"/>
+          <w:sz w:val="28"/>
+          <w:szCs w:val="28"/>
+          <w:lang w:val="uk-UA"/>
+        </w:rPr>
+        <w:t xml:space="preserve">будуть посилання на майже всі інші сторінки: </w:t>
       </w:r>
     </w:p>
     <w:p>
@@ -1093,23 +1403,33 @@
         <w:pStyle w:val="a3"/>
         <w:numPr>
           <w:ilvl w:val="0"/>
-          <w:numId w:val="2"/>
+          <w:numId w:val="3"/>
         </w:numPr>
-        <w:rPr>
-          <w:rFonts w:ascii="Cascadia Code" w:hAnsi="Cascadia Code" w:cs="Times New Roman"/>
-          <w:sz w:val="28"/>
-          <w:szCs w:val="28"/>
-          <w:lang w:val="uk-UA"/>
-        </w:rPr>
-      </w:pPr>
-      <w:r>
-        <w:rPr>
-          <w:rFonts w:ascii="Cascadia Code" w:hAnsi="Cascadia Code" w:cs="Times New Roman"/>
-          <w:sz w:val="28"/>
-          <w:szCs w:val="28"/>
-          <w:lang w:val="uk-UA"/>
-        </w:rPr>
-        <w:t>Історія виконаних задач з загального списку</w:t>
+        <w:jc w:val="both"/>
+        <w:rPr>
+          <w:rFonts w:ascii="Cascadia Code" w:hAnsi="Cascadia Code" w:cs="Times New Roman"/>
+          <w:sz w:val="28"/>
+          <w:szCs w:val="28"/>
+          <w:lang w:val="uk-UA"/>
+        </w:rPr>
+      </w:pPr>
+      <w:r>
+        <w:rPr>
+          <w:rFonts w:ascii="Cascadia Code" w:hAnsi="Cascadia Code" w:cs="Times New Roman"/>
+          <w:sz w:val="28"/>
+          <w:szCs w:val="28"/>
+          <w:lang w:val="uk-UA"/>
+        </w:rPr>
+        <w:t>С</w:t>
+      </w:r>
+      <w:r>
+        <w:rPr>
+          <w:rFonts w:ascii="Cascadia Code" w:hAnsi="Cascadia Code" w:cs="Times New Roman"/>
+          <w:sz w:val="28"/>
+          <w:szCs w:val="28"/>
+          <w:lang w:val="uk-UA"/>
+        </w:rPr>
+        <w:t>торінку входу</w:t>
       </w:r>
     </w:p>
     <w:p>
@@ -1117,23 +1437,33 @@
         <w:pStyle w:val="a3"/>
         <w:numPr>
           <w:ilvl w:val="0"/>
-          <w:numId w:val="2"/>
+          <w:numId w:val="3"/>
         </w:numPr>
-        <w:rPr>
-          <w:rFonts w:ascii="Cascadia Code" w:hAnsi="Cascadia Code" w:cs="Times New Roman"/>
-          <w:sz w:val="28"/>
-          <w:szCs w:val="28"/>
-          <w:lang w:val="uk-UA"/>
-        </w:rPr>
-      </w:pPr>
-      <w:r>
-        <w:rPr>
-          <w:rFonts w:ascii="Cascadia Code" w:hAnsi="Cascadia Code" w:cs="Times New Roman"/>
-          <w:sz w:val="28"/>
-          <w:szCs w:val="28"/>
-          <w:lang w:val="uk-UA"/>
-        </w:rPr>
-        <w:t>Історія щоденних задач</w:t>
+        <w:jc w:val="both"/>
+        <w:rPr>
+          <w:rFonts w:ascii="Cascadia Code" w:hAnsi="Cascadia Code" w:cs="Times New Roman"/>
+          <w:sz w:val="28"/>
+          <w:szCs w:val="28"/>
+          <w:lang w:val="uk-UA"/>
+        </w:rPr>
+      </w:pPr>
+      <w:r>
+        <w:rPr>
+          <w:rFonts w:ascii="Cascadia Code" w:hAnsi="Cascadia Code" w:cs="Times New Roman"/>
+          <w:sz w:val="28"/>
+          <w:szCs w:val="28"/>
+          <w:lang w:val="uk-UA"/>
+        </w:rPr>
+        <w:t>С</w:t>
+      </w:r>
+      <w:r>
+        <w:rPr>
+          <w:rFonts w:ascii="Cascadia Code" w:hAnsi="Cascadia Code" w:cs="Times New Roman"/>
+          <w:sz w:val="28"/>
+          <w:szCs w:val="28"/>
+          <w:lang w:val="uk-UA"/>
+        </w:rPr>
+        <w:t>торінку списку задач на сьогодні</w:t>
       </w:r>
     </w:p>
     <w:p>
@@ -1141,23 +1471,1743 @@
         <w:pStyle w:val="a3"/>
         <w:numPr>
           <w:ilvl w:val="0"/>
-          <w:numId w:val="2"/>
+          <w:numId w:val="3"/>
         </w:numPr>
-        <w:rPr>
-          <w:rFonts w:ascii="Cascadia Code" w:hAnsi="Cascadia Code" w:cs="Times New Roman"/>
-          <w:sz w:val="28"/>
-          <w:szCs w:val="28"/>
-          <w:lang w:val="uk-UA"/>
-        </w:rPr>
-      </w:pPr>
-      <w:r>
-        <w:rPr>
-          <w:rFonts w:ascii="Cascadia Code" w:hAnsi="Cascadia Code" w:cs="Times New Roman"/>
-          <w:sz w:val="28"/>
-          <w:szCs w:val="28"/>
-          <w:lang w:val="uk-UA"/>
-        </w:rPr>
-        <w:t>Статистика успішності виконання задач</w:t>
+        <w:jc w:val="both"/>
+        <w:rPr>
+          <w:rFonts w:ascii="Cascadia Code" w:hAnsi="Cascadia Code" w:cs="Times New Roman"/>
+          <w:sz w:val="28"/>
+          <w:szCs w:val="28"/>
+          <w:lang w:val="uk-UA"/>
+        </w:rPr>
+      </w:pPr>
+      <w:r>
+        <w:rPr>
+          <w:rFonts w:ascii="Cascadia Code" w:hAnsi="Cascadia Code" w:cs="Times New Roman"/>
+          <w:sz w:val="28"/>
+          <w:szCs w:val="28"/>
+          <w:lang w:val="uk-UA"/>
+        </w:rPr>
+        <w:t>С</w:t>
+      </w:r>
+      <w:r>
+        <w:rPr>
+          <w:rFonts w:ascii="Cascadia Code" w:hAnsi="Cascadia Code" w:cs="Times New Roman"/>
+          <w:sz w:val="28"/>
+          <w:szCs w:val="28"/>
+          <w:lang w:val="uk-UA"/>
+        </w:rPr>
+        <w:t>торінку загального списку задач</w:t>
+      </w:r>
+    </w:p>
+    <w:p>
+      <w:pPr>
+        <w:pStyle w:val="a3"/>
+        <w:numPr>
+          <w:ilvl w:val="0"/>
+          <w:numId w:val="3"/>
+        </w:numPr>
+        <w:jc w:val="both"/>
+        <w:rPr>
+          <w:rFonts w:ascii="Cascadia Code" w:hAnsi="Cascadia Code" w:cs="Times New Roman"/>
+          <w:sz w:val="28"/>
+          <w:szCs w:val="28"/>
+          <w:lang w:val="uk-UA"/>
+        </w:rPr>
+      </w:pPr>
+      <w:r>
+        <w:rPr>
+          <w:rFonts w:ascii="Cascadia Code" w:hAnsi="Cascadia Code" w:cs="Times New Roman"/>
+          <w:sz w:val="28"/>
+          <w:szCs w:val="28"/>
+          <w:lang w:val="uk-UA"/>
+        </w:rPr>
+        <w:t>С</w:t>
+      </w:r>
+      <w:r>
+        <w:rPr>
+          <w:rFonts w:ascii="Cascadia Code" w:hAnsi="Cascadia Code" w:cs="Times New Roman"/>
+          <w:sz w:val="28"/>
+          <w:szCs w:val="28"/>
+          <w:lang w:val="uk-UA"/>
+        </w:rPr>
+        <w:t>торінку історії виконаних задач з загального списку</w:t>
+      </w:r>
+    </w:p>
+    <w:p>
+      <w:pPr>
+        <w:pStyle w:val="a3"/>
+        <w:numPr>
+          <w:ilvl w:val="0"/>
+          <w:numId w:val="3"/>
+        </w:numPr>
+        <w:jc w:val="both"/>
+        <w:rPr>
+          <w:rFonts w:ascii="Cascadia Code" w:hAnsi="Cascadia Code" w:cs="Times New Roman"/>
+          <w:sz w:val="28"/>
+          <w:szCs w:val="28"/>
+          <w:lang w:val="uk-UA"/>
+        </w:rPr>
+      </w:pPr>
+      <w:r>
+        <w:rPr>
+          <w:rFonts w:ascii="Cascadia Code" w:hAnsi="Cascadia Code" w:cs="Times New Roman"/>
+          <w:sz w:val="28"/>
+          <w:szCs w:val="28"/>
+          <w:lang w:val="uk-UA"/>
+        </w:rPr>
+        <w:t xml:space="preserve">Сторінку </w:t>
+      </w:r>
+      <w:r>
+        <w:rPr>
+          <w:rFonts w:ascii="Cascadia Code" w:hAnsi="Cascadia Code" w:cs="Times New Roman"/>
+          <w:sz w:val="28"/>
+          <w:szCs w:val="28"/>
+          <w:lang w:val="uk-UA"/>
+        </w:rPr>
+        <w:t>історі</w:t>
+      </w:r>
+      <w:r>
+        <w:rPr>
+          <w:rFonts w:ascii="Cascadia Code" w:hAnsi="Cascadia Code" w:cs="Times New Roman"/>
+          <w:sz w:val="28"/>
+          <w:szCs w:val="28"/>
+          <w:lang w:val="uk-UA"/>
+        </w:rPr>
+        <w:t>ї</w:t>
+      </w:r>
+      <w:r>
+        <w:rPr>
+          <w:rFonts w:ascii="Cascadia Code" w:hAnsi="Cascadia Code" w:cs="Times New Roman"/>
+          <w:sz w:val="28"/>
+          <w:szCs w:val="28"/>
+          <w:lang w:val="uk-UA"/>
+        </w:rPr>
+        <w:t xml:space="preserve"> виконання щоденних задач.</w:t>
+      </w:r>
+      <w:r>
+        <w:rPr>
+          <w:rFonts w:ascii="Cascadia Code" w:hAnsi="Cascadia Code" w:cs="Times New Roman"/>
+          <w:sz w:val="28"/>
+          <w:szCs w:val="28"/>
+          <w:lang w:val="uk-UA"/>
+        </w:rPr>
+        <w:t xml:space="preserve"> </w:t>
+      </w:r>
+    </w:p>
+    <w:p>
+      <w:pPr>
+        <w:ind w:firstLine="360"/>
+        <w:jc w:val="both"/>
+        <w:rPr>
+          <w:rFonts w:ascii="Cascadia Code" w:hAnsi="Cascadia Code" w:cs="Times New Roman"/>
+          <w:sz w:val="28"/>
+          <w:szCs w:val="28"/>
+          <w:lang w:val="uk-UA"/>
+        </w:rPr>
+      </w:pPr>
+    </w:p>
+    <w:p>
+      <w:pPr>
+        <w:ind w:firstLine="360"/>
+        <w:jc w:val="both"/>
+        <w:rPr>
+          <w:rFonts w:ascii="Cascadia Code" w:hAnsi="Cascadia Code" w:cs="Times New Roman"/>
+          <w:sz w:val="28"/>
+          <w:szCs w:val="28"/>
+          <w:lang w:val="uk-UA"/>
+        </w:rPr>
+      </w:pPr>
+    </w:p>
+    <w:p>
+      <w:pPr>
+        <w:ind w:firstLine="360"/>
+        <w:jc w:val="both"/>
+        <w:rPr>
+          <w:rFonts w:ascii="Cascadia Code" w:hAnsi="Cascadia Code" w:cs="Times New Roman"/>
+          <w:sz w:val="28"/>
+          <w:szCs w:val="28"/>
+          <w:lang w:val="uk-UA"/>
+        </w:rPr>
+      </w:pPr>
+    </w:p>
+    <w:p>
+      <w:pPr>
+        <w:jc w:val="both"/>
+        <w:rPr>
+          <w:rFonts w:ascii="Cascadia Code" w:hAnsi="Cascadia Code" w:cs="Times New Roman"/>
+          <w:sz w:val="28"/>
+          <w:szCs w:val="28"/>
+          <w:lang w:val="uk-UA"/>
+        </w:rPr>
+      </w:pPr>
+      <w:r>
+        <w:rPr>
+          <w:rFonts w:ascii="Cascadia Code" w:hAnsi="Cascadia Code" w:cs="Times New Roman"/>
+          <w:sz w:val="28"/>
+          <w:szCs w:val="28"/>
+          <w:lang w:val="uk-UA"/>
+        </w:rPr>
+        <w:t>На головній сторінці буде загальна інформація про користувача (Ім</w:t>
+      </w:r>
+      <w:r>
+        <w:rPr>
+          <w:rFonts w:ascii="Cascadia Code" w:hAnsi="Cascadia Code" w:cs="Times New Roman"/>
+          <w:sz w:val="28"/>
+          <w:szCs w:val="28"/>
+          <w:lang w:val="en-US"/>
+        </w:rPr>
+        <w:t>’</w:t>
+      </w:r>
+      <w:r>
+        <w:rPr>
+          <w:rFonts w:ascii="Cascadia Code" w:hAnsi="Cascadia Code" w:cs="Times New Roman"/>
+          <w:sz w:val="28"/>
+          <w:szCs w:val="28"/>
+          <w:lang w:val="uk-UA"/>
+        </w:rPr>
+        <w:t xml:space="preserve">я акаунта) і різні прикалюхи: </w:t>
+      </w:r>
+    </w:p>
+    <w:p>
+      <w:pPr>
+        <w:pStyle w:val="a3"/>
+        <w:numPr>
+          <w:ilvl w:val="0"/>
+          <w:numId w:val="7"/>
+        </w:numPr>
+        <w:jc w:val="both"/>
+        <w:rPr>
+          <w:rFonts w:ascii="Cascadia Code" w:hAnsi="Cascadia Code" w:cs="Times New Roman"/>
+          <w:sz w:val="28"/>
+          <w:szCs w:val="28"/>
+          <w:lang w:val="uk-UA"/>
+        </w:rPr>
+      </w:pPr>
+      <w:r>
+        <w:rPr>
+          <w:rFonts w:ascii="Cascadia Code" w:hAnsi="Cascadia Code" w:cs="Times New Roman"/>
+          <w:sz w:val="28"/>
+          <w:szCs w:val="28"/>
+          <w:lang w:val="uk-UA"/>
+        </w:rPr>
+        <w:t>мотиваційна цитата, яку користувач вписуватиме по бажанню</w:t>
+      </w:r>
+      <w:r>
+        <w:rPr>
+          <w:rFonts w:ascii="Cascadia Code" w:hAnsi="Cascadia Code" w:cs="Times New Roman"/>
+          <w:sz w:val="28"/>
+          <w:szCs w:val="28"/>
+          <w:lang w:val="uk-UA"/>
+        </w:rPr>
+        <w:t>.</w:t>
+      </w:r>
+    </w:p>
+    <w:p>
+      <w:pPr>
+        <w:pStyle w:val="a3"/>
+        <w:numPr>
+          <w:ilvl w:val="0"/>
+          <w:numId w:val="7"/>
+        </w:numPr>
+        <w:jc w:val="both"/>
+        <w:rPr>
+          <w:rFonts w:ascii="Cascadia Code" w:hAnsi="Cascadia Code" w:cs="Times New Roman"/>
+          <w:sz w:val="28"/>
+          <w:szCs w:val="28"/>
+          <w:lang w:val="uk-UA"/>
+        </w:rPr>
+      </w:pPr>
+      <w:r>
+        <w:rPr>
+          <w:rFonts w:ascii="Cascadia Code" w:hAnsi="Cascadia Code" w:cs="Times New Roman"/>
+          <w:sz w:val="28"/>
+          <w:szCs w:val="28"/>
+          <w:lang w:val="uk-UA"/>
+        </w:rPr>
+        <w:lastRenderedPageBreak/>
+        <w:t>Н</w:t>
+      </w:r>
+      <w:r>
+        <w:rPr>
+          <w:rFonts w:ascii="Cascadia Code" w:hAnsi="Cascadia Code" w:cs="Times New Roman"/>
+          <w:sz w:val="28"/>
+          <w:szCs w:val="28"/>
+          <w:lang w:val="uk-UA"/>
+        </w:rPr>
+        <w:t>айближче по дедлайну завдання з загального списку задач, або, якщо дедлайнів нема, то перше записане там завдання.</w:t>
+      </w:r>
+    </w:p>
+    <w:p>
+      <w:pPr>
+        <w:ind w:firstLine="360"/>
+        <w:jc w:val="both"/>
+        <w:rPr>
+          <w:rFonts w:ascii="Cascadia Code" w:hAnsi="Cascadia Code" w:cs="Times New Roman"/>
+          <w:sz w:val="28"/>
+          <w:szCs w:val="28"/>
+          <w:lang w:val="uk-UA"/>
+        </w:rPr>
+      </w:pPr>
+    </w:p>
+    <w:p>
+      <w:pPr>
+        <w:jc w:val="both"/>
+        <w:rPr>
+          <w:rFonts w:ascii="Cascadia Code" w:hAnsi="Cascadia Code" w:cs="Times New Roman"/>
+          <w:sz w:val="28"/>
+          <w:szCs w:val="28"/>
+          <w:lang w:val="uk-UA"/>
+        </w:rPr>
+      </w:pPr>
+      <w:r>
+        <w:rPr>
+          <w:rFonts w:ascii="Cascadia Code" w:hAnsi="Cascadia Code" w:cs="Times New Roman"/>
+          <w:sz w:val="28"/>
+          <w:szCs w:val="28"/>
+          <w:lang w:val="uk-UA"/>
+        </w:rPr>
+        <w:t xml:space="preserve">Також на головній сторінці буде статистика успішності виконання задач: </w:t>
+      </w:r>
+    </w:p>
+    <w:p>
+      <w:pPr>
+        <w:pStyle w:val="a3"/>
+        <w:numPr>
+          <w:ilvl w:val="0"/>
+          <w:numId w:val="5"/>
+        </w:numPr>
+        <w:jc w:val="both"/>
+        <w:rPr>
+          <w:rFonts w:ascii="Cascadia Code" w:hAnsi="Cascadia Code" w:cs="Times New Roman"/>
+          <w:sz w:val="28"/>
+          <w:szCs w:val="28"/>
+          <w:lang w:val="uk-UA"/>
+        </w:rPr>
+      </w:pPr>
+      <w:r>
+        <w:rPr>
+          <w:rFonts w:ascii="Cascadia Code" w:hAnsi="Cascadia Code" w:cs="Times New Roman"/>
+          <w:sz w:val="28"/>
+          <w:szCs w:val="28"/>
+          <w:lang w:val="uk-UA"/>
+        </w:rPr>
+        <w:t>С</w:t>
+      </w:r>
+      <w:r>
+        <w:rPr>
+          <w:rFonts w:ascii="Cascadia Code" w:hAnsi="Cascadia Code" w:cs="Times New Roman"/>
+          <w:sz w:val="28"/>
+          <w:szCs w:val="28"/>
+          <w:lang w:val="uk-UA"/>
+        </w:rPr>
+        <w:t>ередня кількість запланованих задач на день</w:t>
+      </w:r>
+      <w:r>
+        <w:rPr>
+          <w:rFonts w:ascii="Cascadia Code" w:hAnsi="Cascadia Code" w:cs="Times New Roman"/>
+          <w:sz w:val="28"/>
+          <w:szCs w:val="28"/>
+          <w:lang w:val="uk-UA"/>
+        </w:rPr>
+        <w:t xml:space="preserve"> </w:t>
+      </w:r>
+    </w:p>
+    <w:p>
+      <w:pPr>
+        <w:pStyle w:val="a3"/>
+        <w:numPr>
+          <w:ilvl w:val="0"/>
+          <w:numId w:val="5"/>
+        </w:numPr>
+        <w:jc w:val="both"/>
+        <w:rPr>
+          <w:rFonts w:ascii="Cascadia Code" w:hAnsi="Cascadia Code" w:cs="Times New Roman"/>
+          <w:sz w:val="28"/>
+          <w:szCs w:val="28"/>
+          <w:lang w:val="uk-UA"/>
+        </w:rPr>
+      </w:pPr>
+      <w:r>
+        <w:rPr>
+          <w:rFonts w:ascii="Cascadia Code" w:hAnsi="Cascadia Code" w:cs="Times New Roman"/>
+          <w:sz w:val="28"/>
+          <w:szCs w:val="28"/>
+          <w:lang w:val="uk-UA"/>
+        </w:rPr>
+        <w:t>С</w:t>
+      </w:r>
+      <w:r>
+        <w:rPr>
+          <w:rFonts w:ascii="Cascadia Code" w:hAnsi="Cascadia Code" w:cs="Times New Roman"/>
+          <w:sz w:val="28"/>
+          <w:szCs w:val="28"/>
+          <w:lang w:val="uk-UA"/>
+        </w:rPr>
+        <w:t>ередня доля виконаних задач на день</w:t>
+      </w:r>
+      <w:r>
+        <w:rPr>
+          <w:rFonts w:ascii="Cascadia Code" w:hAnsi="Cascadia Code" w:cs="Times New Roman"/>
+          <w:sz w:val="28"/>
+          <w:szCs w:val="28"/>
+          <w:lang w:val="uk-UA"/>
+        </w:rPr>
+        <w:t xml:space="preserve"> </w:t>
+      </w:r>
+    </w:p>
+    <w:p>
+      <w:pPr>
+        <w:pStyle w:val="a3"/>
+        <w:numPr>
+          <w:ilvl w:val="0"/>
+          <w:numId w:val="5"/>
+        </w:numPr>
+        <w:jc w:val="both"/>
+        <w:rPr>
+          <w:rFonts w:ascii="Cascadia Code" w:hAnsi="Cascadia Code" w:cs="Times New Roman"/>
+          <w:sz w:val="28"/>
+          <w:szCs w:val="28"/>
+          <w:lang w:val="uk-UA"/>
+        </w:rPr>
+      </w:pPr>
+      <w:r>
+        <w:rPr>
+          <w:rFonts w:ascii="Cascadia Code" w:hAnsi="Cascadia Code" w:cs="Times New Roman"/>
+          <w:sz w:val="28"/>
+          <w:szCs w:val="28"/>
+          <w:lang w:val="uk-UA"/>
+        </w:rPr>
+        <w:t>Середня доля частково виконаних задач на день</w:t>
+      </w:r>
+    </w:p>
+    <w:p>
+      <w:pPr>
+        <w:pStyle w:val="a3"/>
+        <w:numPr>
+          <w:ilvl w:val="0"/>
+          <w:numId w:val="5"/>
+        </w:numPr>
+        <w:jc w:val="both"/>
+        <w:rPr>
+          <w:rFonts w:ascii="Cascadia Code" w:hAnsi="Cascadia Code" w:cs="Times New Roman"/>
+          <w:sz w:val="28"/>
+          <w:szCs w:val="28"/>
+          <w:lang w:val="uk-UA"/>
+        </w:rPr>
+      </w:pPr>
+      <w:r>
+        <w:rPr>
+          <w:rFonts w:ascii="Cascadia Code" w:hAnsi="Cascadia Code" w:cs="Times New Roman"/>
+          <w:sz w:val="28"/>
+          <w:szCs w:val="28"/>
+          <w:lang w:val="uk-UA"/>
+        </w:rPr>
+        <w:t>Середня доля не розпочатих задач на день</w:t>
+      </w:r>
+    </w:p>
+    <w:p>
+      <w:pPr>
+        <w:pStyle w:val="a3"/>
+        <w:numPr>
+          <w:ilvl w:val="0"/>
+          <w:numId w:val="5"/>
+        </w:numPr>
+        <w:jc w:val="both"/>
+        <w:rPr>
+          <w:rFonts w:ascii="Cascadia Code" w:hAnsi="Cascadia Code" w:cs="Times New Roman"/>
+          <w:sz w:val="28"/>
+          <w:szCs w:val="28"/>
+          <w:lang w:val="uk-UA"/>
+        </w:rPr>
+      </w:pPr>
+      <w:r>
+        <w:rPr>
+          <w:rFonts w:ascii="Cascadia Code" w:hAnsi="Cascadia Code" w:cs="Times New Roman"/>
+          <w:sz w:val="28"/>
+          <w:szCs w:val="28"/>
+          <w:lang w:val="uk-UA"/>
+        </w:rPr>
+        <w:t>К</w:t>
+      </w:r>
+      <w:r>
+        <w:rPr>
+          <w:rFonts w:ascii="Cascadia Code" w:hAnsi="Cascadia Code" w:cs="Times New Roman"/>
+          <w:sz w:val="28"/>
+          <w:szCs w:val="28"/>
+          <w:lang w:val="uk-UA"/>
+        </w:rPr>
+        <w:t>ількість поставлених задач</w:t>
+      </w:r>
+      <w:r>
+        <w:rPr>
+          <w:rFonts w:ascii="Cascadia Code" w:hAnsi="Cascadia Code" w:cs="Times New Roman"/>
+          <w:sz w:val="28"/>
+          <w:szCs w:val="28"/>
+          <w:lang w:val="uk-UA"/>
+        </w:rPr>
+        <w:t xml:space="preserve"> на день</w:t>
+      </w:r>
+      <w:r>
+        <w:rPr>
+          <w:rFonts w:ascii="Cascadia Code" w:hAnsi="Cascadia Code" w:cs="Times New Roman"/>
+          <w:sz w:val="28"/>
+          <w:szCs w:val="28"/>
+          <w:lang w:val="uk-UA"/>
+        </w:rPr>
+        <w:t xml:space="preserve"> за весь час</w:t>
+      </w:r>
+      <w:r>
+        <w:rPr>
+          <w:rFonts w:ascii="Cascadia Code" w:hAnsi="Cascadia Code" w:cs="Times New Roman"/>
+          <w:sz w:val="28"/>
+          <w:szCs w:val="28"/>
+          <w:lang w:val="uk-UA"/>
+        </w:rPr>
+        <w:t xml:space="preserve"> </w:t>
+      </w:r>
+    </w:p>
+    <w:p>
+      <w:pPr>
+        <w:pStyle w:val="a3"/>
+        <w:numPr>
+          <w:ilvl w:val="0"/>
+          <w:numId w:val="5"/>
+        </w:numPr>
+        <w:jc w:val="both"/>
+        <w:rPr>
+          <w:rFonts w:ascii="Cascadia Code" w:hAnsi="Cascadia Code" w:cs="Times New Roman"/>
+          <w:sz w:val="28"/>
+          <w:szCs w:val="28"/>
+          <w:lang w:val="uk-UA"/>
+        </w:rPr>
+      </w:pPr>
+      <w:r>
+        <w:rPr>
+          <w:rFonts w:ascii="Cascadia Code" w:hAnsi="Cascadia Code" w:cs="Times New Roman"/>
+          <w:sz w:val="28"/>
+          <w:szCs w:val="28"/>
+          <w:lang w:val="uk-UA"/>
+        </w:rPr>
+        <w:t>К</w:t>
+      </w:r>
+      <w:r>
+        <w:rPr>
+          <w:rFonts w:ascii="Cascadia Code" w:hAnsi="Cascadia Code" w:cs="Times New Roman"/>
+          <w:sz w:val="28"/>
+          <w:szCs w:val="28"/>
+          <w:lang w:val="uk-UA"/>
+        </w:rPr>
+        <w:t xml:space="preserve">ількість виконаних задач </w:t>
+      </w:r>
+      <w:r>
+        <w:rPr>
+          <w:rFonts w:ascii="Cascadia Code" w:hAnsi="Cascadia Code" w:cs="Times New Roman"/>
+          <w:sz w:val="28"/>
+          <w:szCs w:val="28"/>
+          <w:lang w:val="uk-UA"/>
+        </w:rPr>
+        <w:t xml:space="preserve">на день </w:t>
+      </w:r>
+      <w:r>
+        <w:rPr>
+          <w:rFonts w:ascii="Cascadia Code" w:hAnsi="Cascadia Code" w:cs="Times New Roman"/>
+          <w:sz w:val="28"/>
+          <w:szCs w:val="28"/>
+          <w:lang w:val="uk-UA"/>
+        </w:rPr>
+        <w:t>за весь час</w:t>
+      </w:r>
+    </w:p>
+    <w:p>
+      <w:pPr>
+        <w:pStyle w:val="a3"/>
+        <w:numPr>
+          <w:ilvl w:val="0"/>
+          <w:numId w:val="5"/>
+        </w:numPr>
+        <w:jc w:val="both"/>
+        <w:rPr>
+          <w:rFonts w:ascii="Cascadia Code" w:hAnsi="Cascadia Code" w:cs="Times New Roman"/>
+          <w:sz w:val="28"/>
+          <w:szCs w:val="28"/>
+          <w:lang w:val="uk-UA"/>
+        </w:rPr>
+      </w:pPr>
+      <w:r>
+        <w:rPr>
+          <w:rFonts w:ascii="Cascadia Code" w:hAnsi="Cascadia Code" w:cs="Times New Roman"/>
+          <w:sz w:val="28"/>
+          <w:szCs w:val="28"/>
+          <w:lang w:val="uk-UA"/>
+        </w:rPr>
+        <w:t>Кількість частково виконаних задач на день за весь час</w:t>
+      </w:r>
+    </w:p>
+    <w:p>
+      <w:pPr>
+        <w:pStyle w:val="a3"/>
+        <w:numPr>
+          <w:ilvl w:val="0"/>
+          <w:numId w:val="5"/>
+        </w:numPr>
+        <w:jc w:val="both"/>
+        <w:rPr>
+          <w:rFonts w:ascii="Cascadia Code" w:hAnsi="Cascadia Code" w:cs="Times New Roman"/>
+          <w:sz w:val="28"/>
+          <w:szCs w:val="28"/>
+          <w:lang w:val="uk-UA"/>
+        </w:rPr>
+      </w:pPr>
+      <w:r>
+        <w:rPr>
+          <w:rFonts w:ascii="Cascadia Code" w:hAnsi="Cascadia Code" w:cs="Times New Roman"/>
+          <w:sz w:val="28"/>
+          <w:szCs w:val="28"/>
+          <w:lang w:val="uk-UA"/>
+        </w:rPr>
+        <w:t>Кількість не розпочатих задач на день за весь час</w:t>
+      </w:r>
+    </w:p>
+    <w:p>
+      <w:pPr>
+        <w:pStyle w:val="a3"/>
+        <w:numPr>
+          <w:ilvl w:val="0"/>
+          <w:numId w:val="5"/>
+        </w:numPr>
+        <w:jc w:val="both"/>
+        <w:rPr>
+          <w:rFonts w:ascii="Cascadia Code" w:hAnsi="Cascadia Code" w:cs="Times New Roman"/>
+          <w:sz w:val="28"/>
+          <w:szCs w:val="28"/>
+          <w:lang w:val="uk-UA"/>
+        </w:rPr>
+      </w:pPr>
+      <w:r>
+        <w:rPr>
+          <w:rFonts w:ascii="Cascadia Code" w:hAnsi="Cascadia Code" w:cs="Times New Roman"/>
+          <w:sz w:val="28"/>
+          <w:szCs w:val="28"/>
+          <w:lang w:val="uk-UA"/>
+        </w:rPr>
+        <w:t>Кількість виконаних задач з загального списку за весь час</w:t>
+      </w:r>
+    </w:p>
+    <w:p>
+      <w:pPr>
+        <w:pStyle w:val="a3"/>
+        <w:numPr>
+          <w:ilvl w:val="0"/>
+          <w:numId w:val="5"/>
+        </w:numPr>
+        <w:jc w:val="both"/>
+        <w:rPr>
+          <w:rFonts w:ascii="Cascadia Code" w:hAnsi="Cascadia Code" w:cs="Times New Roman"/>
+          <w:sz w:val="28"/>
+          <w:szCs w:val="28"/>
+          <w:lang w:val="uk-UA"/>
+        </w:rPr>
+      </w:pPr>
+      <w:r>
+        <w:rPr>
+          <w:rFonts w:ascii="Cascadia Code" w:hAnsi="Cascadia Code" w:cs="Times New Roman"/>
+          <w:sz w:val="28"/>
+          <w:szCs w:val="28"/>
+          <w:lang w:val="uk-UA"/>
+        </w:rPr>
+        <w:t>Доля протермінування виконання задач з загального списку за дедлайном</w:t>
+      </w:r>
+    </w:p>
+    <w:p>
+      <w:pPr>
+        <w:jc w:val="both"/>
+        <w:rPr>
+          <w:rFonts w:ascii="Cascadia Code" w:hAnsi="Cascadia Code" w:cs="Times New Roman"/>
+          <w:sz w:val="28"/>
+          <w:szCs w:val="28"/>
+          <w:lang w:val="uk-UA"/>
+        </w:rPr>
+      </w:pPr>
+    </w:p>
+    <w:p>
+      <w:pPr>
+        <w:ind w:firstLine="360"/>
+        <w:jc w:val="both"/>
+        <w:rPr>
+          <w:rFonts w:ascii="Cascadia Code" w:hAnsi="Cascadia Code" w:cs="Times New Roman"/>
+          <w:sz w:val="28"/>
+          <w:szCs w:val="28"/>
+          <w:lang w:val="uk-UA"/>
+        </w:rPr>
+      </w:pPr>
+      <w:r>
+        <w:rPr>
+          <w:rFonts w:ascii="Cascadia Code" w:hAnsi="Cascadia Code" w:cs="Times New Roman"/>
+          <w:sz w:val="28"/>
+          <w:szCs w:val="28"/>
+          <w:lang w:val="uk-UA"/>
+        </w:rPr>
+        <w:t xml:space="preserve">На сторінці </w:t>
+      </w:r>
+      <w:r>
+        <w:rPr>
+          <w:rFonts w:ascii="Cascadia Code" w:hAnsi="Cascadia Code" w:cs="Times New Roman"/>
+          <w:b/>
+          <w:bCs/>
+          <w:sz w:val="28"/>
+          <w:szCs w:val="28"/>
+          <w:lang w:val="uk-UA"/>
+        </w:rPr>
+        <w:t xml:space="preserve">списку задач на день </w:t>
+      </w:r>
+      <w:r>
+        <w:rPr>
+          <w:rFonts w:ascii="Cascadia Code" w:hAnsi="Cascadia Code" w:cs="Times New Roman"/>
+          <w:sz w:val="28"/>
+          <w:szCs w:val="28"/>
+          <w:lang w:val="uk-UA"/>
+        </w:rPr>
+        <w:t>будуть посилання на головну сторінку і сторінку історії виконання зада</w:t>
+      </w:r>
+      <w:r>
+        <w:rPr>
+          <w:rFonts w:ascii="Cascadia Code" w:hAnsi="Cascadia Code" w:cs="Times New Roman"/>
+          <w:sz w:val="28"/>
+          <w:szCs w:val="28"/>
+          <w:lang w:val="uk-UA"/>
+        </w:rPr>
+        <w:t>ч на день</w:t>
+      </w:r>
+      <w:r>
+        <w:rPr>
+          <w:rFonts w:ascii="Cascadia Code" w:hAnsi="Cascadia Code" w:cs="Times New Roman"/>
+          <w:sz w:val="28"/>
+          <w:szCs w:val="28"/>
+          <w:lang w:val="uk-UA"/>
+        </w:rPr>
+        <w:t>,</w:t>
+      </w:r>
+      <w:r>
+        <w:rPr>
+          <w:rFonts w:ascii="Cascadia Code" w:hAnsi="Cascadia Code" w:cs="Times New Roman"/>
+          <w:sz w:val="28"/>
+          <w:szCs w:val="28"/>
+          <w:lang w:val="uk-UA"/>
+        </w:rPr>
+        <w:t xml:space="preserve"> поле для вводу дати на яку заплановуються задачі і</w:t>
+      </w:r>
+      <w:r>
+        <w:rPr>
+          <w:rFonts w:ascii="Cascadia Code" w:hAnsi="Cascadia Code" w:cs="Times New Roman"/>
+          <w:sz w:val="28"/>
+          <w:szCs w:val="28"/>
+          <w:lang w:val="uk-UA"/>
+        </w:rPr>
+        <w:t xml:space="preserve"> власне, таблиця задач на день. </w:t>
+      </w:r>
+    </w:p>
+    <w:p>
+      <w:pPr>
+        <w:jc w:val="both"/>
+        <w:rPr>
+          <w:rFonts w:ascii="Cascadia Code" w:hAnsi="Cascadia Code" w:cs="Times New Roman"/>
+          <w:sz w:val="28"/>
+          <w:szCs w:val="28"/>
+          <w:lang w:val="uk-UA"/>
+        </w:rPr>
+      </w:pPr>
+      <w:r>
+        <w:rPr>
+          <w:rFonts w:ascii="Cascadia Code" w:hAnsi="Cascadia Code" w:cs="Times New Roman"/>
+          <w:sz w:val="28"/>
+          <w:szCs w:val="28"/>
+          <w:lang w:val="uk-UA"/>
+        </w:rPr>
+        <w:t>Дата, по замовчуванню, буде вибиратись поточна, при збереженні задач на день, вони будуть збережені з цією датою.</w:t>
+      </w:r>
+    </w:p>
+    <w:p>
+      <w:pPr>
+        <w:jc w:val="both"/>
+        <w:rPr>
+          <w:rFonts w:ascii="Cascadia Code" w:hAnsi="Cascadia Code" w:cs="Times New Roman"/>
+          <w:sz w:val="28"/>
+          <w:szCs w:val="28"/>
+          <w:lang w:val="uk-UA"/>
+        </w:rPr>
+      </w:pPr>
+      <w:r>
+        <w:rPr>
+          <w:rFonts w:ascii="Cascadia Code" w:hAnsi="Cascadia Code" w:cs="Times New Roman"/>
+          <w:sz w:val="28"/>
+          <w:szCs w:val="28"/>
+          <w:lang w:val="uk-UA"/>
+        </w:rPr>
+        <w:t xml:space="preserve">Над таблицею розміщуватиметься кнопка </w:t>
+      </w:r>
+      <w:r>
+        <w:rPr>
+          <w:rFonts w:ascii="Cascadia Code" w:hAnsi="Cascadia Code" w:cs="Times New Roman"/>
+          <w:sz w:val="28"/>
+          <w:szCs w:val="28"/>
+          <w:lang w:val="en-US"/>
+        </w:rPr>
+        <w:t>“Save”</w:t>
+      </w:r>
+      <w:r>
+        <w:rPr>
+          <w:rFonts w:ascii="Cascadia Code" w:hAnsi="Cascadia Code" w:cs="Times New Roman"/>
+          <w:sz w:val="28"/>
+          <w:szCs w:val="28"/>
+          <w:lang w:val="uk-UA"/>
+        </w:rPr>
+        <w:t xml:space="preserve"> яка збереже в базу даних нові завдання на день, або обновить старі якщо кнопку натиснули після зміни збереженого завдання. </w:t>
+      </w:r>
+    </w:p>
+    <w:p>
+      <w:pPr>
+        <w:jc w:val="both"/>
+        <w:rPr>
+          <w:rFonts w:ascii="Cascadia Code" w:hAnsi="Cascadia Code" w:cs="Times New Roman"/>
+          <w:sz w:val="28"/>
+          <w:szCs w:val="28"/>
+          <w:lang w:val="uk-UA"/>
+        </w:rPr>
+      </w:pPr>
+      <w:r>
+        <w:rPr>
+          <w:rFonts w:ascii="Cascadia Code" w:hAnsi="Cascadia Code" w:cs="Times New Roman"/>
+          <w:sz w:val="28"/>
+          <w:szCs w:val="28"/>
+          <w:lang w:val="uk-UA"/>
+        </w:rPr>
+        <w:t xml:space="preserve">Під таблицею буде кнопка </w:t>
+      </w:r>
+      <w:r>
+        <w:rPr>
+          <w:rFonts w:ascii="Cascadia Code" w:hAnsi="Cascadia Code" w:cs="Times New Roman"/>
+          <w:sz w:val="28"/>
+          <w:szCs w:val="28"/>
+          <w:lang w:val="en-US"/>
+        </w:rPr>
+        <w:t xml:space="preserve">“Add New </w:t>
+      </w:r>
+      <w:r>
+        <w:rPr>
+          <w:rFonts w:ascii="Cascadia Code" w:hAnsi="Cascadia Code" w:cs="Times New Roman"/>
+          <w:sz w:val="28"/>
+          <w:szCs w:val="28"/>
+          <w:lang w:val="en-US"/>
+        </w:rPr>
+        <w:t>row</w:t>
+      </w:r>
+      <w:r>
+        <w:rPr>
+          <w:rFonts w:ascii="Cascadia Code" w:hAnsi="Cascadia Code" w:cs="Times New Roman"/>
+          <w:sz w:val="28"/>
+          <w:szCs w:val="28"/>
+          <w:lang w:val="en-US"/>
+        </w:rPr>
+        <w:t>”</w:t>
+      </w:r>
+      <w:r>
+        <w:rPr>
+          <w:rFonts w:ascii="Cascadia Code" w:hAnsi="Cascadia Code" w:cs="Times New Roman"/>
+          <w:sz w:val="28"/>
+          <w:szCs w:val="28"/>
+          <w:lang w:val="uk-UA"/>
+        </w:rPr>
+        <w:t xml:space="preserve"> яка створює новий рядок в таблиці.</w:t>
+      </w:r>
+    </w:p>
+    <w:p>
+      <w:pPr>
+        <w:jc w:val="both"/>
+        <w:rPr>
+          <w:rFonts w:ascii="Cascadia Code" w:hAnsi="Cascadia Code" w:cs="Times New Roman"/>
+          <w:sz w:val="28"/>
+          <w:szCs w:val="28"/>
+          <w:lang w:val="uk-UA"/>
+        </w:rPr>
+      </w:pPr>
+      <w:r>
+        <w:rPr>
+          <w:rFonts w:ascii="Cascadia Code" w:hAnsi="Cascadia Code" w:cs="Times New Roman"/>
+          <w:sz w:val="28"/>
+          <w:szCs w:val="28"/>
+          <w:lang w:val="uk-UA"/>
+        </w:rPr>
+        <w:t xml:space="preserve">В кожному рядку будуть поля: </w:t>
+      </w:r>
+    </w:p>
+    <w:p>
+      <w:pPr>
+        <w:pStyle w:val="a3"/>
+        <w:numPr>
+          <w:ilvl w:val="0"/>
+          <w:numId w:val="9"/>
+        </w:numPr>
+        <w:jc w:val="both"/>
+        <w:rPr>
+          <w:rFonts w:ascii="Cascadia Code" w:hAnsi="Cascadia Code" w:cs="Times New Roman"/>
+          <w:sz w:val="28"/>
+          <w:szCs w:val="28"/>
+          <w:lang w:val="uk-UA"/>
+        </w:rPr>
+      </w:pPr>
+      <w:r>
+        <w:rPr>
+          <w:rFonts w:ascii="Cascadia Code" w:hAnsi="Cascadia Code" w:cs="Times New Roman"/>
+          <w:sz w:val="28"/>
+          <w:szCs w:val="28"/>
+          <w:lang w:val="uk-UA"/>
+        </w:rPr>
+        <w:t>Тексту самого завдання</w:t>
+      </w:r>
+    </w:p>
+    <w:p>
+      <w:pPr>
+        <w:pStyle w:val="a3"/>
+        <w:numPr>
+          <w:ilvl w:val="0"/>
+          <w:numId w:val="9"/>
+        </w:numPr>
+        <w:jc w:val="both"/>
+        <w:rPr>
+          <w:rFonts w:ascii="Cascadia Code" w:hAnsi="Cascadia Code" w:cs="Times New Roman"/>
+          <w:sz w:val="28"/>
+          <w:szCs w:val="28"/>
+          <w:lang w:val="uk-UA"/>
+        </w:rPr>
+      </w:pPr>
+      <w:r>
+        <w:rPr>
+          <w:rFonts w:ascii="Cascadia Code" w:hAnsi="Cascadia Code" w:cs="Times New Roman"/>
+          <w:sz w:val="28"/>
+          <w:szCs w:val="28"/>
+          <w:lang w:val="uk-UA"/>
+        </w:rPr>
+        <w:t>Вибору важливості завдання</w:t>
+      </w:r>
+    </w:p>
+    <w:p>
+      <w:pPr>
+        <w:pStyle w:val="a3"/>
+        <w:numPr>
+          <w:ilvl w:val="0"/>
+          <w:numId w:val="9"/>
+        </w:numPr>
+        <w:jc w:val="both"/>
+        <w:rPr>
+          <w:rFonts w:ascii="Cascadia Code" w:hAnsi="Cascadia Code" w:cs="Times New Roman"/>
+          <w:sz w:val="28"/>
+          <w:szCs w:val="28"/>
+          <w:lang w:val="uk-UA"/>
+        </w:rPr>
+      </w:pPr>
+      <w:r>
+        <w:rPr>
+          <w:rFonts w:ascii="Cascadia Code" w:hAnsi="Cascadia Code" w:cs="Times New Roman"/>
+          <w:sz w:val="28"/>
+          <w:szCs w:val="28"/>
+          <w:lang w:val="uk-UA"/>
+        </w:rPr>
+        <w:t>Вибору статусу виконання завдання</w:t>
+      </w:r>
+    </w:p>
+    <w:p>
+      <w:pPr>
+        <w:jc w:val="both"/>
+        <w:rPr>
+          <w:rFonts w:ascii="Cascadia Code" w:hAnsi="Cascadia Code" w:cs="Times New Roman"/>
+          <w:sz w:val="28"/>
+          <w:szCs w:val="28"/>
+          <w:lang w:val="uk-UA"/>
+        </w:rPr>
+      </w:pPr>
+      <w:r>
+        <w:rPr>
+          <w:rFonts w:ascii="Cascadia Code" w:hAnsi="Cascadia Code" w:cs="Times New Roman"/>
+          <w:sz w:val="28"/>
+          <w:szCs w:val="28"/>
+          <w:lang w:val="uk-UA"/>
+        </w:rPr>
+        <w:lastRenderedPageBreak/>
+        <w:t xml:space="preserve">Поле вибору важливості завдання дозволяє вибрати один з двох варіантів: </w:t>
+      </w:r>
+      <w:r>
+        <w:rPr>
+          <w:rFonts w:ascii="Cascadia Code" w:hAnsi="Cascadia Code" w:cs="Times New Roman"/>
+          <w:sz w:val="28"/>
+          <w:szCs w:val="28"/>
+          <w:lang w:val="en-US"/>
+        </w:rPr>
+        <w:t xml:space="preserve">“Important” </w:t>
+      </w:r>
+      <w:r>
+        <w:rPr>
+          <w:rFonts w:ascii="Cascadia Code" w:hAnsi="Cascadia Code" w:cs="Times New Roman"/>
+          <w:sz w:val="28"/>
+          <w:szCs w:val="28"/>
+          <w:lang w:val="uk-UA"/>
+        </w:rPr>
+        <w:t xml:space="preserve">і </w:t>
+      </w:r>
+      <w:r>
+        <w:rPr>
+          <w:rFonts w:ascii="Cascadia Code" w:hAnsi="Cascadia Code" w:cs="Times New Roman"/>
+          <w:sz w:val="28"/>
+          <w:szCs w:val="28"/>
+          <w:lang w:val="en-US"/>
+        </w:rPr>
+        <w:t>“Optional”</w:t>
+      </w:r>
+      <w:r>
+        <w:rPr>
+          <w:rFonts w:ascii="Cascadia Code" w:hAnsi="Cascadia Code" w:cs="Times New Roman"/>
+          <w:sz w:val="28"/>
+          <w:szCs w:val="28"/>
+          <w:lang w:val="uk-UA"/>
+        </w:rPr>
+        <w:t xml:space="preserve">. Вибір важливості впливає на відображення в статистиці успішності виконання завдань, завдання з полем </w:t>
+      </w:r>
+      <w:r>
+        <w:rPr>
+          <w:rFonts w:ascii="Cascadia Code" w:hAnsi="Cascadia Code" w:cs="Times New Roman"/>
+          <w:sz w:val="28"/>
+          <w:szCs w:val="28"/>
+          <w:lang w:val="en-US"/>
+        </w:rPr>
+        <w:t>“Optional”</w:t>
+      </w:r>
+      <w:r>
+        <w:rPr>
+          <w:rFonts w:ascii="Cascadia Code" w:hAnsi="Cascadia Code" w:cs="Times New Roman"/>
+          <w:sz w:val="28"/>
+          <w:szCs w:val="28"/>
+          <w:lang w:val="uk-UA"/>
+        </w:rPr>
+        <w:t xml:space="preserve"> не будуть братись до уваги при розрахунку статистики.</w:t>
+      </w:r>
+    </w:p>
+    <w:p>
+      <w:pPr>
+        <w:jc w:val="both"/>
+        <w:rPr>
+          <w:rFonts w:ascii="Cascadia Code" w:hAnsi="Cascadia Code" w:cs="Times New Roman"/>
+          <w:sz w:val="28"/>
+          <w:szCs w:val="28"/>
+          <w:lang w:val="uk-UA"/>
+        </w:rPr>
+      </w:pPr>
+      <w:r>
+        <w:rPr>
+          <w:rFonts w:ascii="Cascadia Code" w:hAnsi="Cascadia Code" w:cs="Times New Roman"/>
+          <w:sz w:val="28"/>
+          <w:szCs w:val="28"/>
+          <w:lang w:val="uk-UA"/>
+        </w:rPr>
+        <w:t xml:space="preserve">Поле вибору статусу виконання дозволяє вибрати один з чотирьох варіантів: </w:t>
+      </w:r>
+      <w:r>
+        <w:rPr>
+          <w:rFonts w:ascii="Cascadia Code" w:hAnsi="Cascadia Code" w:cs="Times New Roman"/>
+          <w:sz w:val="28"/>
+          <w:szCs w:val="28"/>
+          <w:lang w:val="en-US"/>
+        </w:rPr>
+        <w:t>“Completed”, “Partly completed”, “Not started”, “Not marked”</w:t>
+      </w:r>
+      <w:r>
+        <w:rPr>
+          <w:rFonts w:ascii="Cascadia Code" w:hAnsi="Cascadia Code" w:cs="Times New Roman"/>
+          <w:sz w:val="28"/>
+          <w:szCs w:val="28"/>
+          <w:lang w:val="uk-UA"/>
+        </w:rPr>
+        <w:t>. Перші три варіанти будуть відповідним чином враховані при розрахунку статистики, при виборі останнього варіанту – завдання при розрахунку статистики врахованим не буде.</w:t>
+      </w:r>
+    </w:p>
+    <w:p>
+      <w:pPr>
+        <w:jc w:val="both"/>
+        <w:rPr>
+          <w:rFonts w:ascii="Cascadia Code" w:hAnsi="Cascadia Code" w:cs="Times New Roman"/>
+          <w:sz w:val="28"/>
+          <w:szCs w:val="28"/>
+          <w:lang w:val="uk-UA"/>
+        </w:rPr>
+      </w:pPr>
+    </w:p>
+    <w:p>
+      <w:pPr>
+        <w:ind w:firstLine="720"/>
+        <w:jc w:val="both"/>
+        <w:rPr>
+          <w:rFonts w:ascii="Cascadia Code" w:hAnsi="Cascadia Code" w:cs="Times New Roman"/>
+          <w:sz w:val="28"/>
+          <w:szCs w:val="28"/>
+          <w:lang w:val="uk-UA"/>
+        </w:rPr>
+      </w:pPr>
+      <w:r>
+        <w:rPr>
+          <w:rFonts w:ascii="Cascadia Code" w:hAnsi="Cascadia Code" w:cs="Times New Roman"/>
+          <w:sz w:val="28"/>
+          <w:szCs w:val="28"/>
+          <w:lang w:val="uk-UA"/>
+        </w:rPr>
+        <w:t xml:space="preserve">На сторінці </w:t>
+      </w:r>
+      <w:r>
+        <w:rPr>
+          <w:rFonts w:ascii="Cascadia Code" w:hAnsi="Cascadia Code" w:cs="Times New Roman"/>
+          <w:b/>
+          <w:bCs/>
+          <w:sz w:val="28"/>
+          <w:szCs w:val="28"/>
+          <w:lang w:val="uk-UA"/>
+        </w:rPr>
+        <w:t>загального списку зада</w:t>
+      </w:r>
+      <w:r>
+        <w:rPr>
+          <w:rFonts w:ascii="Cascadia Code" w:hAnsi="Cascadia Code" w:cs="Times New Roman"/>
+          <w:b/>
+          <w:bCs/>
+          <w:sz w:val="28"/>
+          <w:szCs w:val="28"/>
+          <w:lang w:val="uk-UA"/>
+        </w:rPr>
+        <w:t xml:space="preserve">ч </w:t>
+      </w:r>
+      <w:r>
+        <w:rPr>
+          <w:rFonts w:ascii="Cascadia Code" w:hAnsi="Cascadia Code" w:cs="Times New Roman"/>
+          <w:sz w:val="28"/>
+          <w:szCs w:val="28"/>
+          <w:lang w:val="uk-UA"/>
+        </w:rPr>
+        <w:t>будуть посилання на головну сторінку і сторінку історії виконання задач з загального списку</w:t>
+      </w:r>
+      <w:r>
+        <w:rPr>
+          <w:rFonts w:ascii="Cascadia Code" w:hAnsi="Cascadia Code" w:cs="Times New Roman"/>
+          <w:sz w:val="28"/>
+          <w:szCs w:val="28"/>
+          <w:lang w:val="uk-UA"/>
+        </w:rPr>
+        <w:t>, поле для вводу дати,</w:t>
+      </w:r>
+      <w:r>
+        <w:rPr>
+          <w:rFonts w:ascii="Cascadia Code" w:hAnsi="Cascadia Code" w:cs="Times New Roman"/>
+          <w:sz w:val="28"/>
+          <w:szCs w:val="28"/>
+          <w:lang w:val="uk-UA"/>
+        </w:rPr>
+        <w:t xml:space="preserve"> а також сама таблиця загального списку задач.</w:t>
+      </w:r>
+    </w:p>
+    <w:p>
+      <w:pPr>
+        <w:jc w:val="both"/>
+        <w:rPr>
+          <w:rFonts w:ascii="Cascadia Code" w:hAnsi="Cascadia Code" w:cs="Times New Roman"/>
+          <w:sz w:val="28"/>
+          <w:szCs w:val="28"/>
+          <w:lang w:val="uk-UA"/>
+        </w:rPr>
+      </w:pPr>
+      <w:r>
+        <w:rPr>
+          <w:rFonts w:ascii="Cascadia Code" w:hAnsi="Cascadia Code" w:cs="Times New Roman"/>
+          <w:sz w:val="28"/>
+          <w:szCs w:val="28"/>
+          <w:lang w:val="uk-UA"/>
+        </w:rPr>
+        <w:t>В поле для вводу дати, по замовчуванню, записуватиметься поточна дата. При виконанні задач і загального списку, в базу даних також буде збережено дату виконання.</w:t>
+      </w:r>
+    </w:p>
+    <w:p>
+      <w:pPr>
+        <w:jc w:val="both"/>
+        <w:rPr>
+          <w:rFonts w:ascii="Cascadia Code" w:hAnsi="Cascadia Code" w:cs="Times New Roman"/>
+          <w:sz w:val="28"/>
+          <w:szCs w:val="28"/>
+          <w:lang w:val="uk-UA"/>
+        </w:rPr>
+      </w:pPr>
+      <w:r>
+        <w:rPr>
+          <w:rFonts w:ascii="Cascadia Code" w:hAnsi="Cascadia Code" w:cs="Times New Roman"/>
+          <w:sz w:val="28"/>
+          <w:szCs w:val="28"/>
+          <w:lang w:val="uk-UA"/>
+        </w:rPr>
+        <w:t xml:space="preserve">Над таблицею загального списку задач, як і в таблиці задач на день, розміщуватиметься кнопка </w:t>
+      </w:r>
+      <w:r>
+        <w:rPr>
+          <w:rFonts w:ascii="Cascadia Code" w:hAnsi="Cascadia Code" w:cs="Times New Roman"/>
+          <w:sz w:val="28"/>
+          <w:szCs w:val="28"/>
+          <w:lang w:val="en-US"/>
+        </w:rPr>
+        <w:t>“Save”</w:t>
+      </w:r>
+      <w:r>
+        <w:rPr>
+          <w:rFonts w:ascii="Cascadia Code" w:hAnsi="Cascadia Code" w:cs="Times New Roman"/>
+          <w:sz w:val="28"/>
+          <w:szCs w:val="28"/>
+          <w:lang w:val="uk-UA"/>
+        </w:rPr>
+        <w:t>, з тими ж функціями що і у випадку списку задач на день.</w:t>
+      </w:r>
+    </w:p>
+    <w:p>
+      <w:pPr>
+        <w:jc w:val="both"/>
+        <w:rPr>
+          <w:rFonts w:ascii="Cascadia Code" w:hAnsi="Cascadia Code" w:cs="Times New Roman"/>
+          <w:sz w:val="28"/>
+          <w:szCs w:val="28"/>
+          <w:lang w:val="uk-UA"/>
+        </w:rPr>
+      </w:pPr>
+      <w:r>
+        <w:rPr>
+          <w:rFonts w:ascii="Cascadia Code" w:hAnsi="Cascadia Code" w:cs="Times New Roman"/>
+          <w:sz w:val="28"/>
+          <w:szCs w:val="28"/>
+          <w:lang w:val="uk-UA"/>
+        </w:rPr>
+        <w:t xml:space="preserve">Під таблицею буде кнопка </w:t>
+      </w:r>
+      <w:r>
+        <w:rPr>
+          <w:rFonts w:ascii="Cascadia Code" w:hAnsi="Cascadia Code" w:cs="Times New Roman"/>
+          <w:sz w:val="28"/>
+          <w:szCs w:val="28"/>
+          <w:lang w:val="en-US"/>
+        </w:rPr>
+        <w:t xml:space="preserve">“Add new </w:t>
+      </w:r>
+      <w:r>
+        <w:rPr>
+          <w:rFonts w:ascii="Cascadia Code" w:hAnsi="Cascadia Code" w:cs="Times New Roman"/>
+          <w:sz w:val="28"/>
+          <w:szCs w:val="28"/>
+          <w:lang w:val="en-US"/>
+        </w:rPr>
+        <w:t>row</w:t>
+      </w:r>
+      <w:r>
+        <w:rPr>
+          <w:rFonts w:ascii="Cascadia Code" w:hAnsi="Cascadia Code" w:cs="Times New Roman"/>
+          <w:sz w:val="28"/>
+          <w:szCs w:val="28"/>
+          <w:lang w:val="en-US"/>
+        </w:rPr>
+        <w:t>”</w:t>
+      </w:r>
+      <w:r>
+        <w:rPr>
+          <w:rFonts w:ascii="Cascadia Code" w:hAnsi="Cascadia Code" w:cs="Times New Roman"/>
+          <w:sz w:val="28"/>
+          <w:szCs w:val="28"/>
+          <w:lang w:val="en-US"/>
+        </w:rPr>
+        <w:t xml:space="preserve"> </w:t>
+      </w:r>
+      <w:r>
+        <w:rPr>
+          <w:rFonts w:ascii="Cascadia Code" w:hAnsi="Cascadia Code" w:cs="Times New Roman"/>
+          <w:sz w:val="28"/>
+          <w:szCs w:val="28"/>
+          <w:lang w:val="uk-UA"/>
+        </w:rPr>
+        <w:t>яка створює новий рядок в таблиці</w:t>
+      </w:r>
+      <w:r>
+        <w:rPr>
+          <w:rFonts w:ascii="Cascadia Code" w:hAnsi="Cascadia Code" w:cs="Times New Roman"/>
+          <w:sz w:val="28"/>
+          <w:szCs w:val="28"/>
+          <w:lang w:val="uk-UA"/>
+        </w:rPr>
+        <w:t>.</w:t>
+      </w:r>
+    </w:p>
+    <w:p>
+      <w:pPr>
+        <w:jc w:val="both"/>
+        <w:rPr>
+          <w:rFonts w:ascii="Cascadia Code" w:hAnsi="Cascadia Code" w:cs="Times New Roman"/>
+          <w:sz w:val="28"/>
+          <w:szCs w:val="28"/>
+          <w:lang w:val="uk-UA"/>
+        </w:rPr>
+      </w:pPr>
+      <w:r>
+        <w:rPr>
+          <w:rFonts w:ascii="Cascadia Code" w:hAnsi="Cascadia Code" w:cs="Times New Roman"/>
+          <w:sz w:val="28"/>
+          <w:szCs w:val="28"/>
+          <w:lang w:val="uk-UA"/>
+        </w:rPr>
+        <w:t>В кожному рядку таблиці будуть поля для вводу:</w:t>
+      </w:r>
+    </w:p>
+    <w:p>
+      <w:pPr>
+        <w:pStyle w:val="a3"/>
+        <w:numPr>
+          <w:ilvl w:val="0"/>
+          <w:numId w:val="10"/>
+        </w:numPr>
+        <w:jc w:val="both"/>
+        <w:rPr>
+          <w:rFonts w:ascii="Cascadia Code" w:hAnsi="Cascadia Code" w:cs="Times New Roman"/>
+          <w:sz w:val="28"/>
+          <w:szCs w:val="28"/>
+          <w:lang w:val="uk-UA"/>
+        </w:rPr>
+      </w:pPr>
+      <w:r>
+        <w:rPr>
+          <w:rFonts w:ascii="Cascadia Code" w:hAnsi="Cascadia Code" w:cs="Times New Roman"/>
+          <w:sz w:val="28"/>
+          <w:szCs w:val="28"/>
+          <w:lang w:val="uk-UA"/>
+        </w:rPr>
+        <w:t>Тексту завдання</w:t>
+      </w:r>
+    </w:p>
+    <w:p>
+      <w:pPr>
+        <w:pStyle w:val="a3"/>
+        <w:numPr>
+          <w:ilvl w:val="0"/>
+          <w:numId w:val="10"/>
+        </w:numPr>
+        <w:jc w:val="both"/>
+        <w:rPr>
+          <w:rFonts w:ascii="Cascadia Code" w:hAnsi="Cascadia Code" w:cs="Times New Roman"/>
+          <w:sz w:val="28"/>
+          <w:szCs w:val="28"/>
+          <w:lang w:val="uk-UA"/>
+        </w:rPr>
+      </w:pPr>
+      <w:r>
+        <w:rPr>
+          <w:rFonts w:ascii="Cascadia Code" w:hAnsi="Cascadia Code" w:cs="Times New Roman"/>
+          <w:sz w:val="28"/>
+          <w:szCs w:val="28"/>
+          <w:lang w:val="uk-UA"/>
+        </w:rPr>
+        <w:t>Дедлайну виконання завдання</w:t>
+      </w:r>
+    </w:p>
+    <w:p>
+      <w:pPr>
+        <w:pStyle w:val="a3"/>
+        <w:numPr>
+          <w:ilvl w:val="0"/>
+          <w:numId w:val="10"/>
+        </w:numPr>
+        <w:jc w:val="both"/>
+        <w:rPr>
+          <w:rFonts w:ascii="Cascadia Code" w:hAnsi="Cascadia Code" w:cs="Times New Roman"/>
+          <w:sz w:val="28"/>
+          <w:szCs w:val="28"/>
+          <w:lang w:val="uk-UA"/>
+        </w:rPr>
+      </w:pPr>
+      <w:r>
+        <w:rPr>
+          <w:rFonts w:ascii="Cascadia Code" w:hAnsi="Cascadia Code" w:cs="Times New Roman"/>
+          <w:sz w:val="28"/>
+          <w:szCs w:val="28"/>
+          <w:lang w:val="uk-UA"/>
+        </w:rPr>
+        <w:t>Статусу виконання завдання</w:t>
+      </w:r>
+    </w:p>
+    <w:p>
+      <w:pPr>
+        <w:jc w:val="both"/>
+        <w:rPr>
+          <w:rFonts w:ascii="Cascadia Code" w:hAnsi="Cascadia Code" w:cs="Times New Roman"/>
+          <w:sz w:val="28"/>
+          <w:szCs w:val="28"/>
+          <w:lang w:val="uk-UA"/>
+        </w:rPr>
+      </w:pPr>
+    </w:p>
+    <w:p>
+      <w:pPr>
+        <w:jc w:val="both"/>
+        <w:rPr>
+          <w:rFonts w:ascii="Cascadia Code" w:hAnsi="Cascadia Code" w:cs="Times New Roman"/>
+          <w:sz w:val="28"/>
+          <w:szCs w:val="28"/>
+          <w:lang w:val="uk-UA"/>
+        </w:rPr>
+      </w:pPr>
+      <w:r>
+        <w:rPr>
+          <w:rFonts w:ascii="Cascadia Code" w:hAnsi="Cascadia Code" w:cs="Times New Roman"/>
+          <w:sz w:val="28"/>
+          <w:szCs w:val="28"/>
+          <w:lang w:val="uk-UA"/>
+        </w:rPr>
+        <w:t xml:space="preserve">Дедлайн виконання завдання зберігатиметься в форматі дати, також допускатиметься значення </w:t>
+      </w:r>
+      <w:r>
+        <w:rPr>
+          <w:rFonts w:ascii="Cascadia Code" w:hAnsi="Cascadia Code" w:cs="Times New Roman"/>
+          <w:sz w:val="28"/>
+          <w:szCs w:val="28"/>
+          <w:lang w:val="en-US"/>
+        </w:rPr>
+        <w:t>“Not limited”</w:t>
+      </w:r>
+      <w:r>
+        <w:rPr>
+          <w:rFonts w:ascii="Cascadia Code" w:hAnsi="Cascadia Code" w:cs="Times New Roman"/>
+          <w:sz w:val="28"/>
+          <w:szCs w:val="28"/>
+          <w:lang w:val="uk-UA"/>
+        </w:rPr>
+        <w:t xml:space="preserve">. Завдання в загальному списку будуть сортуватись по дедлайну, завдання з полем </w:t>
+      </w:r>
+      <w:r>
+        <w:rPr>
+          <w:rFonts w:ascii="Cascadia Code" w:hAnsi="Cascadia Code" w:cs="Times New Roman"/>
+          <w:sz w:val="28"/>
+          <w:szCs w:val="28"/>
+          <w:lang w:val="en-US"/>
+        </w:rPr>
+        <w:t>“Not limited”</w:t>
+      </w:r>
+      <w:r>
+        <w:rPr>
+          <w:rFonts w:ascii="Cascadia Code" w:hAnsi="Cascadia Code" w:cs="Times New Roman"/>
+          <w:sz w:val="28"/>
+          <w:szCs w:val="28"/>
+          <w:lang w:val="uk-UA"/>
+        </w:rPr>
+        <w:t xml:space="preserve"> розміщуватимуться в кінці списку.</w:t>
+      </w:r>
+    </w:p>
+    <w:p>
+      <w:pPr>
+        <w:jc w:val="both"/>
+        <w:rPr>
+          <w:rFonts w:ascii="Cascadia Code" w:hAnsi="Cascadia Code" w:cs="Times New Roman"/>
+          <w:sz w:val="28"/>
+          <w:szCs w:val="28"/>
+          <w:lang w:val="uk-UA"/>
+        </w:rPr>
+      </w:pPr>
+      <w:r>
+        <w:rPr>
+          <w:rFonts w:ascii="Cascadia Code" w:hAnsi="Cascadia Code" w:cs="Times New Roman"/>
+          <w:sz w:val="28"/>
+          <w:szCs w:val="28"/>
+          <w:lang w:val="uk-UA"/>
+        </w:rPr>
+        <w:t xml:space="preserve">Статус виконання завдання впливатиме на збереження завдання в загальному списку. Якщо завдання буде помічено як </w:t>
+      </w:r>
+      <w:r>
+        <w:rPr>
+          <w:rFonts w:ascii="Cascadia Code" w:hAnsi="Cascadia Code" w:cs="Times New Roman"/>
+          <w:sz w:val="28"/>
+          <w:szCs w:val="28"/>
+          <w:lang w:val="en-US"/>
+        </w:rPr>
+        <w:t>“Completed”</w:t>
+      </w:r>
+      <w:r>
+        <w:rPr>
+          <w:rFonts w:ascii="Cascadia Code" w:hAnsi="Cascadia Code" w:cs="Times New Roman"/>
+          <w:sz w:val="28"/>
+          <w:szCs w:val="28"/>
+          <w:lang w:val="uk-UA"/>
+        </w:rPr>
+        <w:t xml:space="preserve">: то, при збереженні змін, воно зникне з </w:t>
+      </w:r>
+      <w:r>
+        <w:rPr>
+          <w:rFonts w:ascii="Cascadia Code" w:hAnsi="Cascadia Code" w:cs="Times New Roman"/>
+          <w:sz w:val="28"/>
+          <w:szCs w:val="28"/>
+          <w:lang w:val="uk-UA"/>
+        </w:rPr>
+        <w:lastRenderedPageBreak/>
+        <w:t xml:space="preserve">загального списку і перемістить в історію виконаних завдань з загального списку. </w:t>
+      </w:r>
+      <w:r>
+        <w:rPr>
+          <w:rFonts w:ascii="Cascadia Code" w:hAnsi="Cascadia Code" w:cs="Times New Roman"/>
+          <w:sz w:val="28"/>
+          <w:szCs w:val="28"/>
+          <w:lang w:val="uk-UA"/>
+        </w:rPr>
+        <w:t>Якщо завдання помічене як</w:t>
+      </w:r>
+      <w:r>
+        <w:rPr>
+          <w:rFonts w:ascii="Cascadia Code" w:hAnsi="Cascadia Code" w:cs="Times New Roman"/>
+          <w:sz w:val="28"/>
+          <w:szCs w:val="28"/>
+          <w:lang w:val="en-US"/>
+        </w:rPr>
+        <w:t xml:space="preserve"> “Not completed”</w:t>
+      </w:r>
+      <w:r>
+        <w:rPr>
+          <w:rFonts w:ascii="Cascadia Code" w:hAnsi="Cascadia Code" w:cs="Times New Roman"/>
+          <w:sz w:val="28"/>
+          <w:szCs w:val="28"/>
+          <w:lang w:val="uk-UA"/>
+        </w:rPr>
+        <w:t xml:space="preserve">: воно залишатиметься в списку задач поки не буде помічене як </w:t>
+      </w:r>
+      <w:r>
+        <w:rPr>
+          <w:rFonts w:ascii="Cascadia Code" w:hAnsi="Cascadia Code" w:cs="Times New Roman"/>
+          <w:sz w:val="28"/>
+          <w:szCs w:val="28"/>
+          <w:lang w:val="en-US"/>
+        </w:rPr>
+        <w:t>“Completed”</w:t>
+      </w:r>
+      <w:r>
+        <w:rPr>
+          <w:rFonts w:ascii="Cascadia Code" w:hAnsi="Cascadia Code" w:cs="Times New Roman"/>
+          <w:sz w:val="28"/>
+          <w:szCs w:val="28"/>
+          <w:lang w:val="uk-UA"/>
+        </w:rPr>
+        <w:t>.</w:t>
+      </w:r>
+      <w:r>
+        <w:rPr>
+          <w:rFonts w:ascii="Cascadia Code" w:hAnsi="Cascadia Code" w:cs="Times New Roman"/>
+          <w:sz w:val="28"/>
+          <w:szCs w:val="28"/>
+          <w:lang w:val="uk-UA"/>
+        </w:rPr>
+        <w:t xml:space="preserve"> </w:t>
+      </w:r>
+    </w:p>
+    <w:p>
+      <w:pPr>
+        <w:jc w:val="both"/>
+        <w:rPr>
+          <w:rFonts w:ascii="Cascadia Code" w:hAnsi="Cascadia Code" w:cs="Times New Roman"/>
+          <w:sz w:val="28"/>
+          <w:szCs w:val="28"/>
+          <w:lang w:val="uk-UA"/>
+        </w:rPr>
+      </w:pPr>
+    </w:p>
+    <w:p>
+      <w:pPr>
+        <w:ind w:firstLine="720"/>
+        <w:jc w:val="both"/>
+        <w:rPr>
+          <w:rFonts w:ascii="Cascadia Code" w:hAnsi="Cascadia Code" w:cs="Times New Roman"/>
+          <w:sz w:val="28"/>
+          <w:szCs w:val="28"/>
+          <w:lang w:val="uk-UA"/>
+        </w:rPr>
+      </w:pPr>
+      <w:r>
+        <w:rPr>
+          <w:rFonts w:ascii="Cascadia Code" w:hAnsi="Cascadia Code" w:cs="Times New Roman"/>
+          <w:sz w:val="28"/>
+          <w:szCs w:val="28"/>
+          <w:lang w:val="uk-UA"/>
+        </w:rPr>
+        <w:t xml:space="preserve">На сторінці </w:t>
+      </w:r>
+      <w:r>
+        <w:rPr>
+          <w:rFonts w:ascii="Cascadia Code" w:hAnsi="Cascadia Code" w:cs="Times New Roman"/>
+          <w:b/>
+          <w:bCs/>
+          <w:sz w:val="28"/>
+          <w:szCs w:val="28"/>
+          <w:lang w:val="uk-UA"/>
+        </w:rPr>
+        <w:t>історії виконаних задач з загального списку</w:t>
+      </w:r>
+      <w:r>
+        <w:rPr>
+          <w:rFonts w:ascii="Cascadia Code" w:hAnsi="Cascadia Code" w:cs="Times New Roman"/>
+          <w:sz w:val="28"/>
+          <w:szCs w:val="28"/>
+          <w:lang w:val="uk-UA"/>
+        </w:rPr>
+        <w:t xml:space="preserve"> буде список кнопок</w:t>
+      </w:r>
+      <w:r>
+        <w:rPr>
+          <w:rFonts w:ascii="Cascadia Code" w:hAnsi="Cascadia Code" w:cs="Times New Roman"/>
+          <w:sz w:val="28"/>
+          <w:szCs w:val="28"/>
+          <w:lang w:val="uk-UA"/>
+        </w:rPr>
+        <w:t>.</w:t>
+      </w:r>
+      <w:r>
+        <w:rPr>
+          <w:rFonts w:ascii="Cascadia Code" w:hAnsi="Cascadia Code" w:cs="Times New Roman"/>
+          <w:sz w:val="28"/>
+          <w:szCs w:val="28"/>
+          <w:lang w:val="uk-UA"/>
+        </w:rPr>
+        <w:t xml:space="preserve"> </w:t>
+      </w:r>
+      <w:r>
+        <w:rPr>
+          <w:rFonts w:ascii="Cascadia Code" w:hAnsi="Cascadia Code" w:cs="Times New Roman"/>
+          <w:sz w:val="28"/>
+          <w:szCs w:val="28"/>
+          <w:lang w:val="uk-UA"/>
+        </w:rPr>
+        <w:t>К</w:t>
+      </w:r>
+      <w:r>
+        <w:rPr>
+          <w:rFonts w:ascii="Cascadia Code" w:hAnsi="Cascadia Code" w:cs="Times New Roman"/>
+          <w:sz w:val="28"/>
+          <w:szCs w:val="28"/>
+          <w:lang w:val="uk-UA"/>
+        </w:rPr>
+        <w:t xml:space="preserve">ожна кнопка відповідатиме конкретному місяцю конкретного року. При натисканні на будь-яку з цих кнопок буде випадати список виконаних завдань цього місяця (в базі даних буде зберігатись дата виконання завдання). </w:t>
+      </w:r>
+      <w:r>
+        <w:rPr>
+          <w:rFonts w:ascii="Cascadia Code" w:hAnsi="Cascadia Code" w:cs="Times New Roman"/>
+          <w:sz w:val="28"/>
+          <w:szCs w:val="28"/>
+          <w:lang w:val="uk-UA"/>
+        </w:rPr>
+        <w:t xml:space="preserve">Поля таблиці історії можна редагувати, біля кожного рядку буде кнопка </w:t>
+      </w:r>
+      <w:r>
+        <w:rPr>
+          <w:rFonts w:ascii="Cascadia Code" w:hAnsi="Cascadia Code" w:cs="Times New Roman"/>
+          <w:sz w:val="28"/>
+          <w:szCs w:val="28"/>
+          <w:lang w:val="en-US"/>
+        </w:rPr>
+        <w:t>“Save changes”</w:t>
+      </w:r>
+      <w:r>
+        <w:rPr>
+          <w:rFonts w:ascii="Cascadia Code" w:hAnsi="Cascadia Code" w:cs="Times New Roman"/>
+          <w:sz w:val="28"/>
+          <w:szCs w:val="28"/>
+          <w:lang w:val="uk-UA"/>
+        </w:rPr>
+        <w:t>.</w:t>
+      </w:r>
+      <w:r>
+        <w:rPr>
+          <w:rFonts w:ascii="Cascadia Code" w:hAnsi="Cascadia Code" w:cs="Times New Roman"/>
+          <w:sz w:val="28"/>
+          <w:szCs w:val="28"/>
+          <w:lang w:val="en-US"/>
+        </w:rPr>
+        <w:t xml:space="preserve"> </w:t>
+      </w:r>
+      <w:r>
+        <w:rPr>
+          <w:rFonts w:ascii="Cascadia Code" w:hAnsi="Cascadia Code" w:cs="Times New Roman"/>
+          <w:sz w:val="28"/>
+          <w:szCs w:val="28"/>
+          <w:lang w:val="uk-UA"/>
+        </w:rPr>
+        <w:t>При її натисканні зміни в полях даного рядка будуть збережені.</w:t>
+      </w:r>
+    </w:p>
+    <w:p>
+      <w:pPr>
+        <w:ind w:firstLine="720"/>
+        <w:jc w:val="both"/>
+        <w:rPr>
+          <w:rFonts w:ascii="Cascadia Code" w:hAnsi="Cascadia Code" w:cs="Times New Roman"/>
+          <w:sz w:val="28"/>
+          <w:szCs w:val="28"/>
+          <w:lang w:val="uk-UA"/>
+        </w:rPr>
+      </w:pPr>
+    </w:p>
+    <w:p>
+      <w:pPr>
+        <w:ind w:firstLine="720"/>
+        <w:jc w:val="both"/>
+        <w:rPr>
+          <w:rFonts w:ascii="Cascadia Code" w:hAnsi="Cascadia Code" w:cs="Times New Roman"/>
+          <w:sz w:val="28"/>
+          <w:szCs w:val="28"/>
+          <w:lang w:val="uk-UA"/>
+        </w:rPr>
+      </w:pPr>
+      <w:r>
+        <w:rPr>
+          <w:rFonts w:ascii="Cascadia Code" w:hAnsi="Cascadia Code" w:cs="Times New Roman"/>
+          <w:sz w:val="28"/>
+          <w:szCs w:val="28"/>
+          <w:lang w:val="uk-UA"/>
+        </w:rPr>
+        <w:t xml:space="preserve">На сторінці </w:t>
+      </w:r>
+      <w:r>
+        <w:rPr>
+          <w:rFonts w:ascii="Cascadia Code" w:hAnsi="Cascadia Code" w:cs="Times New Roman"/>
+          <w:b/>
+          <w:bCs/>
+          <w:sz w:val="28"/>
+          <w:szCs w:val="28"/>
+          <w:lang w:val="uk-UA"/>
+        </w:rPr>
+        <w:t xml:space="preserve">історії виконання щоденних задач </w:t>
+      </w:r>
+      <w:r>
+        <w:rPr>
+          <w:rFonts w:ascii="Cascadia Code" w:hAnsi="Cascadia Code" w:cs="Times New Roman"/>
+          <w:sz w:val="28"/>
+          <w:szCs w:val="28"/>
+          <w:lang w:val="uk-UA"/>
+        </w:rPr>
+        <w:t xml:space="preserve">також будуть кнопки, кожна з яких відповідатиме конкретному місяця конкретного року, але при натисканні на будь-яку з цих кнопок випадатиме інший список кнопок, кожна з яких відповідатиме конкретному дню даного місяця. При натисканні однієї з цих кнопок випадатиме таблиця історії виконання задач на цей день. Як і у випадку з історією задач з загального списку, кожне поле історії можна редагувати і зберігати зміни кнопкою </w:t>
+      </w:r>
+      <w:r>
+        <w:rPr>
+          <w:rFonts w:ascii="Cascadia Code" w:hAnsi="Cascadia Code" w:cs="Times New Roman"/>
+          <w:sz w:val="28"/>
+          <w:szCs w:val="28"/>
+          <w:lang w:val="en-US"/>
+        </w:rPr>
+        <w:t>“Save changes”</w:t>
+      </w:r>
+      <w:r>
+        <w:rPr>
+          <w:rFonts w:ascii="Cascadia Code" w:hAnsi="Cascadia Code" w:cs="Times New Roman"/>
+          <w:sz w:val="28"/>
+          <w:szCs w:val="28"/>
+          <w:lang w:val="uk-UA"/>
+        </w:rPr>
+        <w:t xml:space="preserve"> біля кожного рядка таблиці.</w:t>
       </w:r>
     </w:p>
     <w:sectPr>
@@ -1173,6 +3223,178 @@
 <file path=word/numbering.xml><?xml version="1.0" encoding="utf-8"?>
 <w:numbering xmlns:wpc="http://schemas.microsoft.com/office/word/2010/wordprocessingCanvas" xmlns:cx="http://schemas.microsoft.com/office/drawing/2014/chartex" xmlns:cx1="http://schemas.microsoft.com/office/drawing/2015/9/8/chartex" xmlns:cx2="http://schemas.microsoft.com/office/drawing/2015/10/21/chartex" xmlns:cx3="http://schemas.microsoft.com/office/drawing/2016/5/9/chartex" xmlns:cx4="http://schemas.microsoft.com/office/drawing/2016/5/10/chartex" xmlns:cx5="http://schemas.microsoft.com/office/drawing/2016/5/11/chartex" xmlns:cx6="http://schemas.microsoft.com/office/drawing/2016/5/12/chartex" xmlns:cx7="http://schemas.microsoft.com/office/drawing/2016/5/13/chartex" xmlns:cx8="http://schemas.microsoft.com/office/drawing/2016/5/14/chartex" xmlns:mc="http://schemas.openxmlformats.org/markup-compatibility/2006" xmlns:aink="http://schemas.microsoft.com/office/drawing/2016/ink" xmlns:am3d="http://schemas.microsoft.com/office/drawing/2017/model3d" xmlns:o="urn:schemas-microsoft-com:office:office" xmlns:r="http://schemas.openxmlformats.org/officeDocument/2006/relationships" xmlns:m="http://schemas.openxmlformats.org/officeDocument/2006/math" xmlns:v="urn:schemas-microsoft-com:vml" xmlns:wp14="http://schemas.microsoft.com/office/word/2010/wordprocessingDrawing" xmlns:wp="http://schemas.openxmlformats.org/drawingml/2006/wordprocessingDrawing" xmlns:w10="urn:schemas-microsoft-com:office:word" xmlns:w="http://schemas.openxmlformats.org/wordprocessingml/2006/main" xmlns:w14="http://schemas.microsoft.com/office/word/2010/wordml" xmlns:w15="http://schemas.microsoft.com/office/word/2012/wordml" xmlns:w16cex="http://schemas.microsoft.com/office/word/2018/wordml/cex" xmlns:w16cid="http://schemas.microsoft.com/office/word/2016/wordml/cid" xmlns:w16="http://schemas.microsoft.com/office/word/2018/wordml" xmlns:w16sdtdh="http://schemas.microsoft.com/office/word/2020/wordml/sdtdatahash" xmlns:w16se="http://schemas.microsoft.com/office/word/2015/wordml/symex" xmlns:wpg="http://schemas.microsoft.com/office/word/2010/wordprocessingGroup" xmlns:wpi="http://schemas.microsoft.com/office/word/2010/wordprocessingInk" xmlns:wne="http://schemas.microsoft.com/office/word/2006/wordml" xmlns:wps="http://schemas.microsoft.com/office/word/2010/wordprocessingShape" mc:Ignorable="w14 w15 w16se w16cid w16 w16cex w16sdtdh wp14">
   <w:abstractNum w:abstractNumId="0" w15:restartNumberingAfterBreak="0">
+    <w:nsid w:val="09DB5481"/>
+    <w:multiLevelType w:val="hybridMultilevel"/>
+    <w:tmpl w:val="1E2A936A"/>
+    <w:lvl w:ilvl="0" w:tplc="2000000F">
+      <w:start w:val="1"/>
+      <w:numFmt w:val="decimal"/>
+      <w:lvlText w:val="%1."/>
+      <w:lvlJc w:val="left"/>
+      <w:pPr>
+        <w:ind w:left="1080" w:hanging="360"/>
+      </w:pPr>
+    </w:lvl>
+    <w:lvl w:ilvl="1" w:tplc="20000019" w:tentative="1">
+      <w:start w:val="1"/>
+      <w:numFmt w:val="lowerLetter"/>
+      <w:lvlText w:val="%2."/>
+      <w:lvlJc w:val="left"/>
+      <w:pPr>
+        <w:ind w:left="1800" w:hanging="360"/>
+      </w:pPr>
+    </w:lvl>
+    <w:lvl w:ilvl="2" w:tplc="2000001B" w:tentative="1">
+      <w:start w:val="1"/>
+      <w:numFmt w:val="lowerRoman"/>
+      <w:lvlText w:val="%3."/>
+      <w:lvlJc w:val="right"/>
+      <w:pPr>
+        <w:ind w:left="2520" w:hanging="180"/>
+      </w:pPr>
+    </w:lvl>
+    <w:lvl w:ilvl="3" w:tplc="2000000F" w:tentative="1">
+      <w:start w:val="1"/>
+      <w:numFmt w:val="decimal"/>
+      <w:lvlText w:val="%4."/>
+      <w:lvlJc w:val="left"/>
+      <w:pPr>
+        <w:ind w:left="3240" w:hanging="360"/>
+      </w:pPr>
+    </w:lvl>
+    <w:lvl w:ilvl="4" w:tplc="20000019" w:tentative="1">
+      <w:start w:val="1"/>
+      <w:numFmt w:val="lowerLetter"/>
+      <w:lvlText w:val="%5."/>
+      <w:lvlJc w:val="left"/>
+      <w:pPr>
+        <w:ind w:left="3960" w:hanging="360"/>
+      </w:pPr>
+    </w:lvl>
+    <w:lvl w:ilvl="5" w:tplc="2000001B" w:tentative="1">
+      <w:start w:val="1"/>
+      <w:numFmt w:val="lowerRoman"/>
+      <w:lvlText w:val="%6."/>
+      <w:lvlJc w:val="right"/>
+      <w:pPr>
+        <w:ind w:left="4680" w:hanging="180"/>
+      </w:pPr>
+    </w:lvl>
+    <w:lvl w:ilvl="6" w:tplc="2000000F" w:tentative="1">
+      <w:start w:val="1"/>
+      <w:numFmt w:val="decimal"/>
+      <w:lvlText w:val="%7."/>
+      <w:lvlJc w:val="left"/>
+      <w:pPr>
+        <w:ind w:left="5400" w:hanging="360"/>
+      </w:pPr>
+    </w:lvl>
+    <w:lvl w:ilvl="7" w:tplc="20000019" w:tentative="1">
+      <w:start w:val="1"/>
+      <w:numFmt w:val="lowerLetter"/>
+      <w:lvlText w:val="%8."/>
+      <w:lvlJc w:val="left"/>
+      <w:pPr>
+        <w:ind w:left="6120" w:hanging="360"/>
+      </w:pPr>
+    </w:lvl>
+    <w:lvl w:ilvl="8" w:tplc="2000001B" w:tentative="1">
+      <w:start w:val="1"/>
+      <w:numFmt w:val="lowerRoman"/>
+      <w:lvlText w:val="%9."/>
+      <w:lvlJc w:val="right"/>
+      <w:pPr>
+        <w:ind w:left="6840" w:hanging="180"/>
+      </w:pPr>
+    </w:lvl>
+  </w:abstractNum>
+  <w:abstractNum w:abstractNumId="1" w15:restartNumberingAfterBreak="0">
+    <w:nsid w:val="0DB9159D"/>
+    <w:multiLevelType w:val="hybridMultilevel"/>
+    <w:tmpl w:val="C03AF604"/>
+    <w:lvl w:ilvl="0" w:tplc="2000000F">
+      <w:start w:val="1"/>
+      <w:numFmt w:val="decimal"/>
+      <w:lvlText w:val="%1."/>
+      <w:lvlJc w:val="left"/>
+      <w:pPr>
+        <w:ind w:left="720" w:hanging="360"/>
+      </w:pPr>
+    </w:lvl>
+    <w:lvl w:ilvl="1" w:tplc="20000019" w:tentative="1">
+      <w:start w:val="1"/>
+      <w:numFmt w:val="lowerLetter"/>
+      <w:lvlText w:val="%2."/>
+      <w:lvlJc w:val="left"/>
+      <w:pPr>
+        <w:ind w:left="1440" w:hanging="360"/>
+      </w:pPr>
+    </w:lvl>
+    <w:lvl w:ilvl="2" w:tplc="2000001B" w:tentative="1">
+      <w:start w:val="1"/>
+      <w:numFmt w:val="lowerRoman"/>
+      <w:lvlText w:val="%3."/>
+      <w:lvlJc w:val="right"/>
+      <w:pPr>
+        <w:ind w:left="2160" w:hanging="180"/>
+      </w:pPr>
+    </w:lvl>
+    <w:lvl w:ilvl="3" w:tplc="2000000F" w:tentative="1">
+      <w:start w:val="1"/>
+      <w:numFmt w:val="decimal"/>
+      <w:lvlText w:val="%4."/>
+      <w:lvlJc w:val="left"/>
+      <w:pPr>
+        <w:ind w:left="2880" w:hanging="360"/>
+      </w:pPr>
+    </w:lvl>
+    <w:lvl w:ilvl="4" w:tplc="20000019" w:tentative="1">
+      <w:start w:val="1"/>
+      <w:numFmt w:val="lowerLetter"/>
+      <w:lvlText w:val="%5."/>
+      <w:lvlJc w:val="left"/>
+      <w:pPr>
+        <w:ind w:left="3600" w:hanging="360"/>
+      </w:pPr>
+    </w:lvl>
+    <w:lvl w:ilvl="5" w:tplc="2000001B" w:tentative="1">
+      <w:start w:val="1"/>
+      <w:numFmt w:val="lowerRoman"/>
+      <w:lvlText w:val="%6."/>
+      <w:lvlJc w:val="right"/>
+      <w:pPr>
+        <w:ind w:left="4320" w:hanging="180"/>
+      </w:pPr>
+    </w:lvl>
+    <w:lvl w:ilvl="6" w:tplc="2000000F" w:tentative="1">
+      <w:start w:val="1"/>
+      <w:numFmt w:val="decimal"/>
+      <w:lvlText w:val="%7."/>
+      <w:lvlJc w:val="left"/>
+      <w:pPr>
+        <w:ind w:left="5040" w:hanging="360"/>
+      </w:pPr>
+    </w:lvl>
+    <w:lvl w:ilvl="7" w:tplc="20000019" w:tentative="1">
+      <w:start w:val="1"/>
+      <w:numFmt w:val="lowerLetter"/>
+      <w:lvlText w:val="%8."/>
+      <w:lvlJc w:val="left"/>
+      <w:pPr>
+        <w:ind w:left="5760" w:hanging="360"/>
+      </w:pPr>
+    </w:lvl>
+    <w:lvl w:ilvl="8" w:tplc="2000001B" w:tentative="1">
+      <w:start w:val="1"/>
+      <w:numFmt w:val="lowerRoman"/>
+      <w:lvlText w:val="%9."/>
+      <w:lvlJc w:val="right"/>
+      <w:pPr>
+        <w:ind w:left="6480" w:hanging="180"/>
+      </w:pPr>
+    </w:lvl>
+  </w:abstractNum>
+  <w:abstractNum w:abstractNumId="2" w15:restartNumberingAfterBreak="0">
     <w:nsid w:val="19591589"/>
     <w:multiLevelType w:val="hybridMultilevel"/>
     <w:tmpl w:val="9F70F6D8"/>
@@ -1285,7 +3507,437 @@
       </w:rPr>
     </w:lvl>
   </w:abstractNum>
-  <w:abstractNum w:abstractNumId="1" w15:restartNumberingAfterBreak="0">
+  <w:abstractNum w:abstractNumId="3" w15:restartNumberingAfterBreak="0">
+    <w:nsid w:val="19BC76E8"/>
+    <w:multiLevelType w:val="hybridMultilevel"/>
+    <w:tmpl w:val="FC004B20"/>
+    <w:lvl w:ilvl="0" w:tplc="2000000F">
+      <w:start w:val="1"/>
+      <w:numFmt w:val="decimal"/>
+      <w:lvlText w:val="%1."/>
+      <w:lvlJc w:val="left"/>
+      <w:pPr>
+        <w:ind w:left="1080" w:hanging="360"/>
+      </w:pPr>
+    </w:lvl>
+    <w:lvl w:ilvl="1" w:tplc="20000019" w:tentative="1">
+      <w:start w:val="1"/>
+      <w:numFmt w:val="lowerLetter"/>
+      <w:lvlText w:val="%2."/>
+      <w:lvlJc w:val="left"/>
+      <w:pPr>
+        <w:ind w:left="1800" w:hanging="360"/>
+      </w:pPr>
+    </w:lvl>
+    <w:lvl w:ilvl="2" w:tplc="2000001B" w:tentative="1">
+      <w:start w:val="1"/>
+      <w:numFmt w:val="lowerRoman"/>
+      <w:lvlText w:val="%3."/>
+      <w:lvlJc w:val="right"/>
+      <w:pPr>
+        <w:ind w:left="2520" w:hanging="180"/>
+      </w:pPr>
+    </w:lvl>
+    <w:lvl w:ilvl="3" w:tplc="2000000F" w:tentative="1">
+      <w:start w:val="1"/>
+      <w:numFmt w:val="decimal"/>
+      <w:lvlText w:val="%4."/>
+      <w:lvlJc w:val="left"/>
+      <w:pPr>
+        <w:ind w:left="3240" w:hanging="360"/>
+      </w:pPr>
+    </w:lvl>
+    <w:lvl w:ilvl="4" w:tplc="20000019" w:tentative="1">
+      <w:start w:val="1"/>
+      <w:numFmt w:val="lowerLetter"/>
+      <w:lvlText w:val="%5."/>
+      <w:lvlJc w:val="left"/>
+      <w:pPr>
+        <w:ind w:left="3960" w:hanging="360"/>
+      </w:pPr>
+    </w:lvl>
+    <w:lvl w:ilvl="5" w:tplc="2000001B" w:tentative="1">
+      <w:start w:val="1"/>
+      <w:numFmt w:val="lowerRoman"/>
+      <w:lvlText w:val="%6."/>
+      <w:lvlJc w:val="right"/>
+      <w:pPr>
+        <w:ind w:left="4680" w:hanging="180"/>
+      </w:pPr>
+    </w:lvl>
+    <w:lvl w:ilvl="6" w:tplc="2000000F" w:tentative="1">
+      <w:start w:val="1"/>
+      <w:numFmt w:val="decimal"/>
+      <w:lvlText w:val="%7."/>
+      <w:lvlJc w:val="left"/>
+      <w:pPr>
+        <w:ind w:left="5400" w:hanging="360"/>
+      </w:pPr>
+    </w:lvl>
+    <w:lvl w:ilvl="7" w:tplc="20000019" w:tentative="1">
+      <w:start w:val="1"/>
+      <w:numFmt w:val="lowerLetter"/>
+      <w:lvlText w:val="%8."/>
+      <w:lvlJc w:val="left"/>
+      <w:pPr>
+        <w:ind w:left="6120" w:hanging="360"/>
+      </w:pPr>
+    </w:lvl>
+    <w:lvl w:ilvl="8" w:tplc="2000001B" w:tentative="1">
+      <w:start w:val="1"/>
+      <w:numFmt w:val="lowerRoman"/>
+      <w:lvlText w:val="%9."/>
+      <w:lvlJc w:val="right"/>
+      <w:pPr>
+        <w:ind w:left="6840" w:hanging="180"/>
+      </w:pPr>
+    </w:lvl>
+  </w:abstractNum>
+  <w:abstractNum w:abstractNumId="4" w15:restartNumberingAfterBreak="0">
+    <w:nsid w:val="49EC23EC"/>
+    <w:multiLevelType w:val="hybridMultilevel"/>
+    <w:tmpl w:val="90082C7E"/>
+    <w:lvl w:ilvl="0" w:tplc="2000000F">
+      <w:start w:val="1"/>
+      <w:numFmt w:val="decimal"/>
+      <w:lvlText w:val="%1."/>
+      <w:lvlJc w:val="left"/>
+      <w:pPr>
+        <w:ind w:left="720" w:hanging="360"/>
+      </w:pPr>
+    </w:lvl>
+    <w:lvl w:ilvl="1" w:tplc="20000019" w:tentative="1">
+      <w:start w:val="1"/>
+      <w:numFmt w:val="lowerLetter"/>
+      <w:lvlText w:val="%2."/>
+      <w:lvlJc w:val="left"/>
+      <w:pPr>
+        <w:ind w:left="1440" w:hanging="360"/>
+      </w:pPr>
+    </w:lvl>
+    <w:lvl w:ilvl="2" w:tplc="2000001B" w:tentative="1">
+      <w:start w:val="1"/>
+      <w:numFmt w:val="lowerRoman"/>
+      <w:lvlText w:val="%3."/>
+      <w:lvlJc w:val="right"/>
+      <w:pPr>
+        <w:ind w:left="2160" w:hanging="180"/>
+      </w:pPr>
+    </w:lvl>
+    <w:lvl w:ilvl="3" w:tplc="2000000F" w:tentative="1">
+      <w:start w:val="1"/>
+      <w:numFmt w:val="decimal"/>
+      <w:lvlText w:val="%4."/>
+      <w:lvlJc w:val="left"/>
+      <w:pPr>
+        <w:ind w:left="2880" w:hanging="360"/>
+      </w:pPr>
+    </w:lvl>
+    <w:lvl w:ilvl="4" w:tplc="20000019" w:tentative="1">
+      <w:start w:val="1"/>
+      <w:numFmt w:val="lowerLetter"/>
+      <w:lvlText w:val="%5."/>
+      <w:lvlJc w:val="left"/>
+      <w:pPr>
+        <w:ind w:left="3600" w:hanging="360"/>
+      </w:pPr>
+    </w:lvl>
+    <w:lvl w:ilvl="5" w:tplc="2000001B" w:tentative="1">
+      <w:start w:val="1"/>
+      <w:numFmt w:val="lowerRoman"/>
+      <w:lvlText w:val="%6."/>
+      <w:lvlJc w:val="right"/>
+      <w:pPr>
+        <w:ind w:left="4320" w:hanging="180"/>
+      </w:pPr>
+    </w:lvl>
+    <w:lvl w:ilvl="6" w:tplc="2000000F" w:tentative="1">
+      <w:start w:val="1"/>
+      <w:numFmt w:val="decimal"/>
+      <w:lvlText w:val="%7."/>
+      <w:lvlJc w:val="left"/>
+      <w:pPr>
+        <w:ind w:left="5040" w:hanging="360"/>
+      </w:pPr>
+    </w:lvl>
+    <w:lvl w:ilvl="7" w:tplc="20000019" w:tentative="1">
+      <w:start w:val="1"/>
+      <w:numFmt w:val="lowerLetter"/>
+      <w:lvlText w:val="%8."/>
+      <w:lvlJc w:val="left"/>
+      <w:pPr>
+        <w:ind w:left="5760" w:hanging="360"/>
+      </w:pPr>
+    </w:lvl>
+    <w:lvl w:ilvl="8" w:tplc="2000001B" w:tentative="1">
+      <w:start w:val="1"/>
+      <w:numFmt w:val="lowerRoman"/>
+      <w:lvlText w:val="%9."/>
+      <w:lvlJc w:val="right"/>
+      <w:pPr>
+        <w:ind w:left="6480" w:hanging="180"/>
+      </w:pPr>
+    </w:lvl>
+  </w:abstractNum>
+  <w:abstractNum w:abstractNumId="5" w15:restartNumberingAfterBreak="0">
+    <w:nsid w:val="5A8D2C12"/>
+    <w:multiLevelType w:val="hybridMultilevel"/>
+    <w:tmpl w:val="C45487BA"/>
+    <w:lvl w:ilvl="0" w:tplc="2000000F">
+      <w:start w:val="1"/>
+      <w:numFmt w:val="decimal"/>
+      <w:lvlText w:val="%1."/>
+      <w:lvlJc w:val="left"/>
+      <w:pPr>
+        <w:ind w:left="720" w:hanging="360"/>
+      </w:pPr>
+    </w:lvl>
+    <w:lvl w:ilvl="1" w:tplc="20000019" w:tentative="1">
+      <w:start w:val="1"/>
+      <w:numFmt w:val="lowerLetter"/>
+      <w:lvlText w:val="%2."/>
+      <w:lvlJc w:val="left"/>
+      <w:pPr>
+        <w:ind w:left="1440" w:hanging="360"/>
+      </w:pPr>
+    </w:lvl>
+    <w:lvl w:ilvl="2" w:tplc="2000001B" w:tentative="1">
+      <w:start w:val="1"/>
+      <w:numFmt w:val="lowerRoman"/>
+      <w:lvlText w:val="%3."/>
+      <w:lvlJc w:val="right"/>
+      <w:pPr>
+        <w:ind w:left="2160" w:hanging="180"/>
+      </w:pPr>
+    </w:lvl>
+    <w:lvl w:ilvl="3" w:tplc="2000000F" w:tentative="1">
+      <w:start w:val="1"/>
+      <w:numFmt w:val="decimal"/>
+      <w:lvlText w:val="%4."/>
+      <w:lvlJc w:val="left"/>
+      <w:pPr>
+        <w:ind w:left="2880" w:hanging="360"/>
+      </w:pPr>
+    </w:lvl>
+    <w:lvl w:ilvl="4" w:tplc="20000019" w:tentative="1">
+      <w:start w:val="1"/>
+      <w:numFmt w:val="lowerLetter"/>
+      <w:lvlText w:val="%5."/>
+      <w:lvlJc w:val="left"/>
+      <w:pPr>
+        <w:ind w:left="3600" w:hanging="360"/>
+      </w:pPr>
+    </w:lvl>
+    <w:lvl w:ilvl="5" w:tplc="2000001B" w:tentative="1">
+      <w:start w:val="1"/>
+      <w:numFmt w:val="lowerRoman"/>
+      <w:lvlText w:val="%6."/>
+      <w:lvlJc w:val="right"/>
+      <w:pPr>
+        <w:ind w:left="4320" w:hanging="180"/>
+      </w:pPr>
+    </w:lvl>
+    <w:lvl w:ilvl="6" w:tplc="2000000F" w:tentative="1">
+      <w:start w:val="1"/>
+      <w:numFmt w:val="decimal"/>
+      <w:lvlText w:val="%7."/>
+      <w:lvlJc w:val="left"/>
+      <w:pPr>
+        <w:ind w:left="5040" w:hanging="360"/>
+      </w:pPr>
+    </w:lvl>
+    <w:lvl w:ilvl="7" w:tplc="20000019" w:tentative="1">
+      <w:start w:val="1"/>
+      <w:numFmt w:val="lowerLetter"/>
+      <w:lvlText w:val="%8."/>
+      <w:lvlJc w:val="left"/>
+      <w:pPr>
+        <w:ind w:left="5760" w:hanging="360"/>
+      </w:pPr>
+    </w:lvl>
+    <w:lvl w:ilvl="8" w:tplc="2000001B" w:tentative="1">
+      <w:start w:val="1"/>
+      <w:numFmt w:val="lowerRoman"/>
+      <w:lvlText w:val="%9."/>
+      <w:lvlJc w:val="right"/>
+      <w:pPr>
+        <w:ind w:left="6480" w:hanging="180"/>
+      </w:pPr>
+    </w:lvl>
+  </w:abstractNum>
+  <w:abstractNum w:abstractNumId="6" w15:restartNumberingAfterBreak="0">
+    <w:nsid w:val="5AD72899"/>
+    <w:multiLevelType w:val="hybridMultilevel"/>
+    <w:tmpl w:val="70586CA2"/>
+    <w:lvl w:ilvl="0" w:tplc="2000000F">
+      <w:start w:val="1"/>
+      <w:numFmt w:val="decimal"/>
+      <w:lvlText w:val="%1."/>
+      <w:lvlJc w:val="left"/>
+      <w:pPr>
+        <w:ind w:left="720" w:hanging="360"/>
+      </w:pPr>
+    </w:lvl>
+    <w:lvl w:ilvl="1" w:tplc="20000019" w:tentative="1">
+      <w:start w:val="1"/>
+      <w:numFmt w:val="lowerLetter"/>
+      <w:lvlText w:val="%2."/>
+      <w:lvlJc w:val="left"/>
+      <w:pPr>
+        <w:ind w:left="1440" w:hanging="360"/>
+      </w:pPr>
+    </w:lvl>
+    <w:lvl w:ilvl="2" w:tplc="2000001B" w:tentative="1">
+      <w:start w:val="1"/>
+      <w:numFmt w:val="lowerRoman"/>
+      <w:lvlText w:val="%3."/>
+      <w:lvlJc w:val="right"/>
+      <w:pPr>
+        <w:ind w:left="2160" w:hanging="180"/>
+      </w:pPr>
+    </w:lvl>
+    <w:lvl w:ilvl="3" w:tplc="2000000F" w:tentative="1">
+      <w:start w:val="1"/>
+      <w:numFmt w:val="decimal"/>
+      <w:lvlText w:val="%4."/>
+      <w:lvlJc w:val="left"/>
+      <w:pPr>
+        <w:ind w:left="2880" w:hanging="360"/>
+      </w:pPr>
+    </w:lvl>
+    <w:lvl w:ilvl="4" w:tplc="20000019" w:tentative="1">
+      <w:start w:val="1"/>
+      <w:numFmt w:val="lowerLetter"/>
+      <w:lvlText w:val="%5."/>
+      <w:lvlJc w:val="left"/>
+      <w:pPr>
+        <w:ind w:left="3600" w:hanging="360"/>
+      </w:pPr>
+    </w:lvl>
+    <w:lvl w:ilvl="5" w:tplc="2000001B" w:tentative="1">
+      <w:start w:val="1"/>
+      <w:numFmt w:val="lowerRoman"/>
+      <w:lvlText w:val="%6."/>
+      <w:lvlJc w:val="right"/>
+      <w:pPr>
+        <w:ind w:left="4320" w:hanging="180"/>
+      </w:pPr>
+    </w:lvl>
+    <w:lvl w:ilvl="6" w:tplc="2000000F" w:tentative="1">
+      <w:start w:val="1"/>
+      <w:numFmt w:val="decimal"/>
+      <w:lvlText w:val="%7."/>
+      <w:lvlJc w:val="left"/>
+      <w:pPr>
+        <w:ind w:left="5040" w:hanging="360"/>
+      </w:pPr>
+    </w:lvl>
+    <w:lvl w:ilvl="7" w:tplc="20000019" w:tentative="1">
+      <w:start w:val="1"/>
+      <w:numFmt w:val="lowerLetter"/>
+      <w:lvlText w:val="%8."/>
+      <w:lvlJc w:val="left"/>
+      <w:pPr>
+        <w:ind w:left="5760" w:hanging="360"/>
+      </w:pPr>
+    </w:lvl>
+    <w:lvl w:ilvl="8" w:tplc="2000001B" w:tentative="1">
+      <w:start w:val="1"/>
+      <w:numFmt w:val="lowerRoman"/>
+      <w:lvlText w:val="%9."/>
+      <w:lvlJc w:val="right"/>
+      <w:pPr>
+        <w:ind w:left="6480" w:hanging="180"/>
+      </w:pPr>
+    </w:lvl>
+  </w:abstractNum>
+  <w:abstractNum w:abstractNumId="7" w15:restartNumberingAfterBreak="0">
+    <w:nsid w:val="5CCE0425"/>
+    <w:multiLevelType w:val="hybridMultilevel"/>
+    <w:tmpl w:val="57A85FCC"/>
+    <w:lvl w:ilvl="0" w:tplc="2000000F">
+      <w:start w:val="1"/>
+      <w:numFmt w:val="decimal"/>
+      <w:lvlText w:val="%1."/>
+      <w:lvlJc w:val="left"/>
+      <w:pPr>
+        <w:ind w:left="1080" w:hanging="360"/>
+      </w:pPr>
+    </w:lvl>
+    <w:lvl w:ilvl="1" w:tplc="20000019" w:tentative="1">
+      <w:start w:val="1"/>
+      <w:numFmt w:val="lowerLetter"/>
+      <w:lvlText w:val="%2."/>
+      <w:lvlJc w:val="left"/>
+      <w:pPr>
+        <w:ind w:left="1800" w:hanging="360"/>
+      </w:pPr>
+    </w:lvl>
+    <w:lvl w:ilvl="2" w:tplc="2000001B" w:tentative="1">
+      <w:start w:val="1"/>
+      <w:numFmt w:val="lowerRoman"/>
+      <w:lvlText w:val="%3."/>
+      <w:lvlJc w:val="right"/>
+      <w:pPr>
+        <w:ind w:left="2520" w:hanging="180"/>
+      </w:pPr>
+    </w:lvl>
+    <w:lvl w:ilvl="3" w:tplc="2000000F" w:tentative="1">
+      <w:start w:val="1"/>
+      <w:numFmt w:val="decimal"/>
+      <w:lvlText w:val="%4."/>
+      <w:lvlJc w:val="left"/>
+      <w:pPr>
+        <w:ind w:left="3240" w:hanging="360"/>
+      </w:pPr>
+    </w:lvl>
+    <w:lvl w:ilvl="4" w:tplc="20000019" w:tentative="1">
+      <w:start w:val="1"/>
+      <w:numFmt w:val="lowerLetter"/>
+      <w:lvlText w:val="%5."/>
+      <w:lvlJc w:val="left"/>
+      <w:pPr>
+        <w:ind w:left="3960" w:hanging="360"/>
+      </w:pPr>
+    </w:lvl>
+    <w:lvl w:ilvl="5" w:tplc="2000001B" w:tentative="1">
+      <w:start w:val="1"/>
+      <w:numFmt w:val="lowerRoman"/>
+      <w:lvlText w:val="%6."/>
+      <w:lvlJc w:val="right"/>
+      <w:pPr>
+        <w:ind w:left="4680" w:hanging="180"/>
+      </w:pPr>
+    </w:lvl>
+    <w:lvl w:ilvl="6" w:tplc="2000000F" w:tentative="1">
+      <w:start w:val="1"/>
+      <w:numFmt w:val="decimal"/>
+      <w:lvlText w:val="%7."/>
+      <w:lvlJc w:val="left"/>
+      <w:pPr>
+        <w:ind w:left="5400" w:hanging="360"/>
+      </w:pPr>
+    </w:lvl>
+    <w:lvl w:ilvl="7" w:tplc="20000019" w:tentative="1">
+      <w:start w:val="1"/>
+      <w:numFmt w:val="lowerLetter"/>
+      <w:lvlText w:val="%8."/>
+      <w:lvlJc w:val="left"/>
+      <w:pPr>
+        <w:ind w:left="6120" w:hanging="360"/>
+      </w:pPr>
+    </w:lvl>
+    <w:lvl w:ilvl="8" w:tplc="2000001B" w:tentative="1">
+      <w:start w:val="1"/>
+      <w:numFmt w:val="lowerRoman"/>
+      <w:lvlText w:val="%9."/>
+      <w:lvlJc w:val="right"/>
+      <w:pPr>
+        <w:ind w:left="6840" w:hanging="180"/>
+      </w:pPr>
+    </w:lvl>
+  </w:abstractNum>
+  <w:abstractNum w:abstractNumId="8" w15:restartNumberingAfterBreak="0">
     <w:nsid w:val="6BB25690"/>
     <w:multiLevelType w:val="hybridMultilevel"/>
     <w:tmpl w:val="1A08EC10"/>
@@ -1398,11 +4050,121 @@
       </w:rPr>
     </w:lvl>
   </w:abstractNum>
+  <w:abstractNum w:abstractNumId="9" w15:restartNumberingAfterBreak="0">
+    <w:nsid w:val="79160840"/>
+    <w:multiLevelType w:val="hybridMultilevel"/>
+    <w:tmpl w:val="6C34886C"/>
+    <w:lvl w:ilvl="0" w:tplc="2000000F">
+      <w:start w:val="1"/>
+      <w:numFmt w:val="decimal"/>
+      <w:lvlText w:val="%1."/>
+      <w:lvlJc w:val="left"/>
+      <w:pPr>
+        <w:ind w:left="720" w:hanging="360"/>
+      </w:pPr>
+    </w:lvl>
+    <w:lvl w:ilvl="1" w:tplc="20000019" w:tentative="1">
+      <w:start w:val="1"/>
+      <w:numFmt w:val="lowerLetter"/>
+      <w:lvlText w:val="%2."/>
+      <w:lvlJc w:val="left"/>
+      <w:pPr>
+        <w:ind w:left="1440" w:hanging="360"/>
+      </w:pPr>
+    </w:lvl>
+    <w:lvl w:ilvl="2" w:tplc="2000001B" w:tentative="1">
+      <w:start w:val="1"/>
+      <w:numFmt w:val="lowerRoman"/>
+      <w:lvlText w:val="%3."/>
+      <w:lvlJc w:val="right"/>
+      <w:pPr>
+        <w:ind w:left="2160" w:hanging="180"/>
+      </w:pPr>
+    </w:lvl>
+    <w:lvl w:ilvl="3" w:tplc="2000000F" w:tentative="1">
+      <w:start w:val="1"/>
+      <w:numFmt w:val="decimal"/>
+      <w:lvlText w:val="%4."/>
+      <w:lvlJc w:val="left"/>
+      <w:pPr>
+        <w:ind w:left="2880" w:hanging="360"/>
+      </w:pPr>
+    </w:lvl>
+    <w:lvl w:ilvl="4" w:tplc="20000019" w:tentative="1">
+      <w:start w:val="1"/>
+      <w:numFmt w:val="lowerLetter"/>
+      <w:lvlText w:val="%5."/>
+      <w:lvlJc w:val="left"/>
+      <w:pPr>
+        <w:ind w:left="3600" w:hanging="360"/>
+      </w:pPr>
+    </w:lvl>
+    <w:lvl w:ilvl="5" w:tplc="2000001B" w:tentative="1">
+      <w:start w:val="1"/>
+      <w:numFmt w:val="lowerRoman"/>
+      <w:lvlText w:val="%6."/>
+      <w:lvlJc w:val="right"/>
+      <w:pPr>
+        <w:ind w:left="4320" w:hanging="180"/>
+      </w:pPr>
+    </w:lvl>
+    <w:lvl w:ilvl="6" w:tplc="2000000F" w:tentative="1">
+      <w:start w:val="1"/>
+      <w:numFmt w:val="decimal"/>
+      <w:lvlText w:val="%7."/>
+      <w:lvlJc w:val="left"/>
+      <w:pPr>
+        <w:ind w:left="5040" w:hanging="360"/>
+      </w:pPr>
+    </w:lvl>
+    <w:lvl w:ilvl="7" w:tplc="20000019" w:tentative="1">
+      <w:start w:val="1"/>
+      <w:numFmt w:val="lowerLetter"/>
+      <w:lvlText w:val="%8."/>
+      <w:lvlJc w:val="left"/>
+      <w:pPr>
+        <w:ind w:left="5760" w:hanging="360"/>
+      </w:pPr>
+    </w:lvl>
+    <w:lvl w:ilvl="8" w:tplc="2000001B" w:tentative="1">
+      <w:start w:val="1"/>
+      <w:numFmt w:val="lowerRoman"/>
+      <w:lvlText w:val="%9."/>
+      <w:lvlJc w:val="right"/>
+      <w:pPr>
+        <w:ind w:left="6480" w:hanging="180"/>
+      </w:pPr>
+    </w:lvl>
+  </w:abstractNum>
   <w:num w:numId="1">
+    <w:abstractNumId w:val="8"/>
+  </w:num>
+  <w:num w:numId="2">
+    <w:abstractNumId w:val="2"/>
+  </w:num>
+  <w:num w:numId="3">
+    <w:abstractNumId w:val="4"/>
+  </w:num>
+  <w:num w:numId="4">
+    <w:abstractNumId w:val="3"/>
+  </w:num>
+  <w:num w:numId="5">
     <w:abstractNumId w:val="1"/>
   </w:num>
-  <w:num w:numId="2">
+  <w:num w:numId="6">
+    <w:abstractNumId w:val="7"/>
+  </w:num>
+  <w:num w:numId="7">
+    <w:abstractNumId w:val="6"/>
+  </w:num>
+  <w:num w:numId="8">
     <w:abstractNumId w:val="0"/>
+  </w:num>
+  <w:num w:numId="9">
+    <w:abstractNumId w:val="9"/>
+  </w:num>
+  <w:num w:numId="10">
+    <w:abstractNumId w:val="5"/>
   </w:num>
 </w:numbering>
 </file>

</xml_diff>

<commit_message>
started to develop general tasks page
</commit_message>
<xml_diff>
--- a/Documentation.docx
+++ b/Documentation.docx
@@ -4,6 +4,7 @@
   <w:body>
     <w:p>
       <w:pPr>
+        <w:ind w:left="720" w:firstLine="720"/>
         <w:jc w:val="center"/>
         <w:rPr>
           <w:rFonts w:ascii="Cascadia Code" w:hAnsi="Cascadia Code" w:cs="Times New Roman"/>
@@ -350,7 +351,29 @@
           <w:szCs w:val="28"/>
           <w:lang w:val="en-US"/>
         </w:rPr>
-        <w:t>ASP.NET MVC, Entity Framework Core</w:t>
+        <w:t>ASP.NET</w:t>
+      </w:r>
+      <w:r>
+        <w:rPr>
+          <w:rFonts w:ascii="Cascadia Code" w:hAnsi="Cascadia Code" w:cs="Times New Roman"/>
+          <w:b/>
+          <w:bCs/>
+          <w:sz w:val="28"/>
+          <w:szCs w:val="28"/>
+          <w:lang w:val="en-US"/>
+        </w:rPr>
+        <w:t xml:space="preserve"> Core</w:t>
+      </w:r>
+      <w:r>
+        <w:rPr>
+          <w:rFonts w:ascii="Cascadia Code" w:hAnsi="Cascadia Code" w:cs="Times New Roman"/>
+          <w:b/>
+          <w:bCs/>
+          <w:sz w:val="28"/>
+          <w:szCs w:val="28"/>
+          <w:lang w:val="en-US"/>
+        </w:rPr>
+        <w:t xml:space="preserve"> MVC, Entity Framework Core</w:t>
       </w:r>
       <w:r>
         <w:rPr>
@@ -523,7 +546,25 @@
           <w:szCs w:val="28"/>
           <w:lang w:val="uk-UA"/>
         </w:rPr>
-        <w:t xml:space="preserve">Розробка програми буде відбуватись по принципу </w:t>
+        <w:t xml:space="preserve">Розробка програми буде відбуватись </w:t>
+      </w:r>
+      <w:r>
+        <w:rPr>
+          <w:rFonts w:ascii="Cascadia Code" w:hAnsi="Cascadia Code" w:cs="Times New Roman"/>
+          <w:sz w:val="28"/>
+          <w:szCs w:val="28"/>
+          <w:lang w:val="uk-UA"/>
+        </w:rPr>
+        <w:t xml:space="preserve">з постійним </w:t>
+      </w:r>
+      <w:r>
+        <w:rPr>
+          <w:rFonts w:ascii="Cascadia Code" w:hAnsi="Cascadia Code" w:cs="Times New Roman"/>
+          <w:sz w:val="28"/>
+          <w:szCs w:val="28"/>
+          <w:lang w:val="uk-UA"/>
+        </w:rPr>
+        <w:t>тестуванням написаного коду</w:t>
       </w:r>
       <w:r>
         <w:rPr>
@@ -532,16 +573,7 @@
           <w:bCs/>
           <w:sz w:val="28"/>
           <w:szCs w:val="28"/>
-          <w:lang w:val="en-US"/>
-        </w:rPr>
-        <w:t>TDD</w:t>
-      </w:r>
-      <w:r>
-        <w:rPr>
-          <w:rFonts w:ascii="Cascadia Code" w:hAnsi="Cascadia Code" w:cs="Times New Roman"/>
-          <w:sz w:val="28"/>
-          <w:szCs w:val="28"/>
-          <w:lang w:val="en-US"/>
+          <w:lang w:val="uk-UA"/>
         </w:rPr>
         <w:t>.</w:t>
       </w:r>
@@ -552,7 +584,16 @@
           <w:szCs w:val="28"/>
           <w:lang w:val="uk-UA"/>
         </w:rPr>
-        <w:t xml:space="preserve"> Весь функціонал буде покритий </w:t>
+        <w:t xml:space="preserve"> </w:t>
+      </w:r>
+      <w:r>
+        <w:rPr>
+          <w:rFonts w:ascii="Cascadia Code" w:hAnsi="Cascadia Code" w:cs="Times New Roman"/>
+          <w:sz w:val="28"/>
+          <w:szCs w:val="28"/>
+          <w:lang w:val="uk-UA"/>
+        </w:rPr>
+        <w:t xml:space="preserve">Весь функціонал буде покритий </w:t>
       </w:r>
       <w:r>
         <w:rPr>
@@ -785,7 +826,7 @@
           <w:szCs w:val="28"/>
           <w:lang w:val="uk-UA"/>
         </w:rPr>
-        <w:t xml:space="preserve"> і постійним створенням бекапів (Це в моїх же інтересах, мені дуже б не </w:t>
+        <w:t xml:space="preserve"> і постійним створенням </w:t>
       </w:r>
       <w:r>
         <w:rPr>
@@ -795,7 +836,7 @@
           <w:lang w:val="uk-UA"/>
         </w:rPr>
         <w:lastRenderedPageBreak/>
-        <w:t xml:space="preserve">хотілось втратити </w:t>
+        <w:t xml:space="preserve">бекапів (Це в моїх же інтересах, мені дуже б не хотілось втратити </w:t>
       </w:r>
       <w:r>
         <w:rPr>
@@ -1691,6 +1732,7 @@
           <w:szCs w:val="28"/>
           <w:lang w:val="uk-UA"/>
         </w:rPr>
+        <w:lastRenderedPageBreak/>
         <w:t>мотиваційна цитата, яку користувач вписуватиме по бажанню</w:t>
       </w:r>
       <w:r>
@@ -1725,7 +1767,6 @@
           <w:szCs w:val="28"/>
           <w:lang w:val="uk-UA"/>
         </w:rPr>
-        <w:lastRenderedPageBreak/>
         <w:t>Н</w:t>
       </w:r>
       <w:r>

</xml_diff>